<commit_message>
update to prep for DNA week 5
</commit_message>
<xml_diff>
--- a/FutureGroupGuides/Originals/DNA Week 5 - We Elevate Those Around Us.docx
+++ b/FutureGroupGuides/Originals/DNA Week 5 - We Elevate Those Around Us.docx
@@ -1,52 +1,199 @@
 
 <file path=word/document.xml><?xml version="1.0" encoding="utf-8"?>
-<w:document xmlns:mc="http://schemas.openxmlformats.org/markup-compatibility/2006" xmlns:o="urn:schemas-microsoft-com:office:office" xmlns:r="http://schemas.openxmlformats.org/officeDocument/2006/relationships" xmlns:m="http://schemas.openxmlformats.org/officeDocument/2006/math" xmlns:v="urn:schemas-microsoft-com:vml" xmlns:wp="http://schemas.openxmlformats.org/drawingml/2006/wordprocessingDrawing" xmlns:w10="urn:schemas-microsoft-com:office:word" xmlns:w="http://schemas.openxmlformats.org/wordprocessingml/2006/main" xmlns:wne="http://schemas.microsoft.com/office/word/2006/wordml" xmlns:sl="http://schemas.openxmlformats.org/schemaLibrary/2006/main" xmlns:a="http://schemas.openxmlformats.org/drawingml/2006/main" xmlns:pic="http://schemas.openxmlformats.org/drawingml/2006/picture" xmlns:c="http://schemas.openxmlformats.org/drawingml/2006/chart" xmlns:lc="http://schemas.openxmlformats.org/drawingml/2006/lockedCanvas" xmlns:dgm="http://schemas.openxmlformats.org/drawingml/2006/diagram" xmlns:wps="http://schemas.microsoft.com/office/word/2010/wordprocessingShape" xmlns:wpg="http://schemas.microsoft.com/office/word/2010/wordprocessingGroup" xmlns:w14="http://schemas.microsoft.com/office/word/2010/wordml" xmlns:w15="http://schemas.microsoft.com/office/word/2012/wordml">
+<w:document xmlns:wpc="http://schemas.microsoft.com/office/word/2010/wordprocessingCanvas" xmlns:cx="http://schemas.microsoft.com/office/drawing/2014/chartex" xmlns:cx1="http://schemas.microsoft.com/office/drawing/2015/9/8/chartex" xmlns:cx2="http://schemas.microsoft.com/office/drawing/2015/10/21/chartex" xmlns:cx3="http://schemas.microsoft.com/office/drawing/2016/5/9/chartex" xmlns:cx4="http://schemas.microsoft.com/office/drawing/2016/5/10/chartex" xmlns:cx5="http://schemas.microsoft.com/office/drawing/2016/5/11/chartex" xmlns:cx6="http://schemas.microsoft.com/office/drawing/2016/5/12/chartex" xmlns:cx7="http://schemas.microsoft.com/office/drawing/2016/5/13/chartex" xmlns:cx8="http://schemas.microsoft.com/office/drawing/2016/5/14/chartex" xmlns:mc="http://schemas.openxmlformats.org/markup-compatibility/2006" xmlns:aink="http://schemas.microsoft.com/office/drawing/2016/ink" xmlns:am3d="http://schemas.microsoft.com/office/drawing/2017/model3d" xmlns:o="urn:schemas-microsoft-com:office:office" xmlns:r="http://schemas.openxmlformats.org/officeDocument/2006/relationships" xmlns:m="http://schemas.openxmlformats.org/officeDocument/2006/math" xmlns:v="urn:schemas-microsoft-com:vml" xmlns:wp14="http://schemas.microsoft.com/office/word/2010/wordprocessingDrawing" xmlns:wp="http://schemas.openxmlformats.org/drawingml/2006/wordprocessingDrawing" xmlns:w10="urn:schemas-microsoft-com:office:word" xmlns:w="http://schemas.openxmlformats.org/wordprocessingml/2006/main" xmlns:w14="http://schemas.microsoft.com/office/word/2010/wordml" xmlns:w15="http://schemas.microsoft.com/office/word/2012/wordml" xmlns:w16cid="http://schemas.microsoft.com/office/word/2016/wordml/cid" xmlns:w16se="http://schemas.microsoft.com/office/word/2015/wordml/symex" xmlns:wpg="http://schemas.microsoft.com/office/word/2010/wordprocessingGroup" xmlns:wpi="http://schemas.microsoft.com/office/word/2010/wordprocessingInk" xmlns:wne="http://schemas.microsoft.com/office/word/2006/wordml" xmlns:wps="http://schemas.microsoft.com/office/word/2010/wordprocessingShape" mc:Ignorable="w14 w15 w16se w16cid wp14">
   <w:body>
     <w:p>
       <w:pPr>
-        <w:spacing w:after="240" w:before="240" w:lineRule="auto"/>
-        <w:ind w:left="0" w:firstLine="0"/>
-        <w:rPr>
-          <w:sz w:val="20"/>
-          <w:szCs w:val="20"/>
-        </w:rPr>
-      </w:pPr>
-      <w:r>
-        <w:rPr>
-          <w:b w:val="1"/>
-          <w:sz w:val="20"/>
-          <w:szCs w:val="20"/>
-          <w:rtl w:val="0"/>
-        </w:rPr>
-        <w:t xml:space="preserve">      Week 1</w:t>
-      </w:r>
-      <w:r>
-        <w:rPr>
-          <w:sz w:val="20"/>
-          <w:szCs w:val="20"/>
-          <w:rtl w:val="0"/>
+        <w:spacing w:before="240" w:after="240"/>
+        <w:rPr>
+          <w:b/>
+          <w:sz w:val="20"/>
+          <w:szCs w:val="20"/>
+        </w:rPr>
+      </w:pPr>
+    </w:p>
+    <w:p>
+      <w:pPr>
+        <w:spacing w:before="240" w:after="240"/>
+        <w:rPr>
+          <w:b/>
+          <w:sz w:val="20"/>
+          <w:szCs w:val="20"/>
+        </w:rPr>
+      </w:pPr>
+    </w:p>
+    <w:p>
+      <w:pPr>
+        <w:spacing w:before="240" w:after="240"/>
+        <w:rPr>
+          <w:b/>
+          <w:sz w:val="20"/>
+          <w:szCs w:val="20"/>
+        </w:rPr>
+      </w:pPr>
+    </w:p>
+    <w:p>
+      <w:pPr>
+        <w:spacing w:before="240" w:after="240"/>
+        <w:rPr>
+          <w:b/>
+          <w:sz w:val="20"/>
+          <w:szCs w:val="20"/>
+        </w:rPr>
+      </w:pPr>
+    </w:p>
+    <w:p>
+      <w:pPr>
+        <w:spacing w:before="240" w:after="240"/>
+        <w:rPr>
+          <w:sz w:val="28"/>
+          <w:szCs w:val="28"/>
+        </w:rPr>
+      </w:pPr>
+      <w:r>
+        <w:rPr>
+          <w:b/>
+          <w:sz w:val="20"/>
+          <w:szCs w:val="20"/>
+        </w:rPr>
+        <w:t xml:space="preserve">     </w:t>
+      </w:r>
+      <w:r>
+        <w:rPr>
+          <w:b/>
+          <w:sz w:val="20"/>
+          <w:szCs w:val="20"/>
         </w:rPr>
         <w:t xml:space="preserve"> </w:t>
       </w:r>
-    </w:p>
-    <w:p>
-      <w:pPr>
-        <w:spacing w:after="240" w:before="240" w:lineRule="auto"/>
+      <w:r>
+        <w:rPr>
+          <w:b/>
+          <w:i/>
+          <w:iCs/>
+          <w:sz w:val="28"/>
+          <w:szCs w:val="28"/>
+        </w:rPr>
+        <w:t>DNA</w:t>
+      </w:r>
+      <w:r>
+        <w:rPr>
+          <w:b/>
+          <w:sz w:val="28"/>
+          <w:szCs w:val="28"/>
+        </w:rPr>
+        <w:t xml:space="preserve"> </w:t>
+      </w:r>
+      <w:r>
+        <w:rPr>
+          <w:b/>
+          <w:sz w:val="28"/>
+          <w:szCs w:val="28"/>
+        </w:rPr>
+        <w:t xml:space="preserve">Week </w:t>
+      </w:r>
+      <w:r>
+        <w:rPr>
+          <w:b/>
+          <w:sz w:val="28"/>
+          <w:szCs w:val="28"/>
+        </w:rPr>
+        <w:t>5</w:t>
+      </w:r>
+      <w:r>
+        <w:rPr>
+          <w:sz w:val="28"/>
+          <w:szCs w:val="28"/>
+        </w:rPr>
+        <w:t xml:space="preserve"> </w:t>
+      </w:r>
+      <w:r>
+        <w:rPr>
+          <w:noProof/>
+          <w:sz w:val="28"/>
+          <w:szCs w:val="28"/>
+        </w:rPr>
+        <w:drawing>
+          <wp:anchor distT="0" distB="0" distL="114300" distR="114300" simplePos="0" relativeHeight="251658240" behindDoc="0" locked="0" layoutInCell="1" allowOverlap="1" wp14:anchorId="5F9A7B69" wp14:editId="3BBE73F4">
+            <wp:simplePos x="2223770" y="1071880"/>
+            <wp:positionH relativeFrom="page">
+              <wp:align>center</wp:align>
+            </wp:positionH>
+            <wp:positionV relativeFrom="margin">
+              <wp:align>top</wp:align>
+            </wp:positionV>
+            <wp:extent cx="1380744" cy="1380744"/>
+            <wp:effectExtent l="0" t="0" r="0" b="0"/>
+            <wp:wrapSquare wrapText="bothSides"/>
+            <wp:docPr id="2" name="Picture 2"/>
+            <wp:cNvGraphicFramePr>
+              <a:graphicFrameLocks xmlns:a="http://schemas.openxmlformats.org/drawingml/2006/main" noChangeAspect="1"/>
+            </wp:cNvGraphicFramePr>
+            <a:graphic xmlns:a="http://schemas.openxmlformats.org/drawingml/2006/main">
+              <a:graphicData uri="http://schemas.openxmlformats.org/drawingml/2006/picture">
+                <pic:pic xmlns:pic="http://schemas.openxmlformats.org/drawingml/2006/picture">
+                  <pic:nvPicPr>
+                    <pic:cNvPr id="0" name="Picture 2"/>
+                    <pic:cNvPicPr>
+                      <a:picLocks noChangeAspect="1" noChangeArrowheads="1"/>
+                    </pic:cNvPicPr>
+                  </pic:nvPicPr>
+                  <pic:blipFill>
+                    <a:blip r:embed="rId5">
+                      <a:extLst>
+                        <a:ext uri="{28A0092B-C50C-407E-A947-70E740481C1C}">
+                          <a14:useLocalDpi xmlns:a14="http://schemas.microsoft.com/office/drawing/2010/main" val="0"/>
+                        </a:ext>
+                      </a:extLst>
+                    </a:blip>
+                    <a:srcRect/>
+                    <a:stretch>
+                      <a:fillRect/>
+                    </a:stretch>
+                  </pic:blipFill>
+                  <pic:spPr bwMode="auto">
+                    <a:xfrm>
+                      <a:off x="0" y="0"/>
+                      <a:ext cx="1380744" cy="1380744"/>
+                    </a:xfrm>
+                    <a:prstGeom prst="rect">
+                      <a:avLst/>
+                    </a:prstGeom>
+                    <a:noFill/>
+                    <a:ln>
+                      <a:noFill/>
+                    </a:ln>
+                  </pic:spPr>
+                </pic:pic>
+              </a:graphicData>
+            </a:graphic>
+            <wp14:sizeRelH relativeFrom="margin">
+              <wp14:pctWidth>0</wp14:pctWidth>
+            </wp14:sizeRelH>
+            <wp14:sizeRelV relativeFrom="margin">
+              <wp14:pctHeight>0</wp14:pctHeight>
+            </wp14:sizeRelV>
+          </wp:anchor>
+        </w:drawing>
+      </w:r>
+    </w:p>
+    <w:p>
+      <w:pPr>
+        <w:spacing w:before="240" w:after="120"/>
         <w:ind w:left="720" w:hanging="360"/>
         <w:rPr>
-          <w:b w:val="1"/>
-          <w:sz w:val="20"/>
-          <w:szCs w:val="20"/>
-        </w:rPr>
-      </w:pPr>
-      <w:r>
-        <w:rPr>
-          <w:b w:val="1"/>
-          <w:sz w:val="20"/>
-          <w:szCs w:val="20"/>
-          <w:rtl w:val="0"/>
-        </w:rPr>
-        <w:t xml:space="preserve">LIFE/INTRO QUESTIONS (CHOOSE 1 OR 2)</w:t>
+          <w:b/>
+          <w:sz w:val="20"/>
+          <w:szCs w:val="20"/>
+        </w:rPr>
+      </w:pPr>
+      <w:r>
+        <w:rPr>
+          <w:b/>
+          <w:sz w:val="20"/>
+          <w:szCs w:val="20"/>
+        </w:rPr>
+        <w:t>LIFE/INTRO QUESTIONS (CHOOSE 1 OR 2)</w:t>
       </w:r>
     </w:p>
     <w:p>
@@ -55,19 +202,17 @@
           <w:ilvl w:val="0"/>
           <w:numId w:val="6"/>
         </w:numPr>
-        <w:spacing w:after="0" w:afterAutospacing="0" w:before="240" w:lineRule="auto"/>
-        <w:ind w:left="720" w:hanging="360"/>
-        <w:rPr>
-          <w:b w:val="1"/>
-          <w:sz w:val="20"/>
-          <w:szCs w:val="20"/>
-        </w:rPr>
-      </w:pPr>
-      <w:r>
-        <w:rPr>
-          <w:sz w:val="20"/>
-          <w:szCs w:val="20"/>
-          <w:rtl w:val="0"/>
+        <w:spacing w:before="120"/>
+        <w:rPr>
+          <w:b/>
+          <w:sz w:val="20"/>
+          <w:szCs w:val="20"/>
+        </w:rPr>
+      </w:pPr>
+      <w:r>
+        <w:rPr>
+          <w:sz w:val="20"/>
+          <w:szCs w:val="20"/>
         </w:rPr>
         <w:t xml:space="preserve"> Share a time when someone treated you positively or negatively and how it impacted you. </w:t>
       </w:r>
@@ -78,53 +223,43 @@
           <w:ilvl w:val="0"/>
           <w:numId w:val="6"/>
         </w:numPr>
-        <w:spacing w:after="240" w:before="0" w:beforeAutospacing="0" w:lineRule="auto"/>
-        <w:ind w:left="720" w:hanging="360"/>
-        <w:rPr>
-          <w:b w:val="1"/>
-          <w:sz w:val="20"/>
-          <w:szCs w:val="20"/>
-        </w:rPr>
-      </w:pPr>
-      <w:r>
-        <w:rPr>
-          <w:sz w:val="20"/>
-          <w:szCs w:val="20"/>
-          <w:rtl w:val="0"/>
+        <w:spacing w:after="120"/>
+        <w:rPr>
+          <w:b/>
+          <w:sz w:val="20"/>
+          <w:szCs w:val="20"/>
+        </w:rPr>
+      </w:pPr>
+      <w:r>
+        <w:rPr>
+          <w:sz w:val="20"/>
+          <w:szCs w:val="20"/>
         </w:rPr>
         <w:t xml:space="preserve"> Share a time when someone lifted you up, how did it make you feel?</w:t>
       </w:r>
     </w:p>
     <w:p>
       <w:pPr>
-        <w:spacing w:after="240" w:before="240" w:lineRule="auto"/>
-        <w:ind w:left="0" w:firstLine="0"/>
-        <w:rPr>
-          <w:sz w:val="20"/>
-          <w:szCs w:val="20"/>
-        </w:rPr>
-      </w:pPr>
-      <w:r>
-        <w:rPr>
-          <w:sz w:val="20"/>
-          <w:szCs w:val="20"/>
-          <w:rtl w:val="0"/>
+        <w:spacing w:before="120" w:after="120"/>
+        <w:rPr>
+          <w:sz w:val="20"/>
+          <w:szCs w:val="20"/>
+        </w:rPr>
+      </w:pPr>
+      <w:r>
+        <w:rPr>
+          <w:sz w:val="20"/>
+          <w:szCs w:val="20"/>
         </w:rPr>
         <w:t xml:space="preserve">      </w:t>
       </w:r>
       <w:r>
         <w:rPr>
-          <w:b w:val="1"/>
-          <w:sz w:val="20"/>
-          <w:szCs w:val="20"/>
-          <w:rtl w:val="0"/>
-        </w:rPr>
-        <w:t xml:space="preserve">CONNECTION QUESTION</w:t>
-      </w:r>
-      <w:r>
-        <w:rPr>
-          <w:rtl w:val="0"/>
-        </w:rPr>
+          <w:b/>
+          <w:sz w:val="20"/>
+          <w:szCs w:val="20"/>
+        </w:rPr>
+        <w:t>CONNECTION QUESTION</w:t>
       </w:r>
     </w:p>
     <w:p>
@@ -133,18 +268,16 @@
           <w:ilvl w:val="0"/>
           <w:numId w:val="5"/>
         </w:numPr>
-        <w:spacing w:after="0" w:afterAutospacing="0" w:before="240" w:lineRule="auto"/>
-        <w:ind w:left="720" w:hanging="360"/>
-        <w:rPr>
-          <w:sz w:val="20"/>
-          <w:szCs w:val="20"/>
-        </w:rPr>
-      </w:pPr>
-      <w:r>
-        <w:rPr>
-          <w:sz w:val="20"/>
-          <w:szCs w:val="20"/>
-          <w:rtl w:val="0"/>
+        <w:spacing w:before="120"/>
+        <w:rPr>
+          <w:sz w:val="20"/>
+          <w:szCs w:val="20"/>
+        </w:rPr>
+      </w:pPr>
+      <w:r>
+        <w:rPr>
+          <w:sz w:val="20"/>
+          <w:szCs w:val="20"/>
         </w:rPr>
         <w:t xml:space="preserve">Share a time when someone treated you poorly and it made you feel bad. </w:t>
       </w:r>
@@ -155,38 +288,37 @@
           <w:ilvl w:val="0"/>
           <w:numId w:val="5"/>
         </w:numPr>
-        <w:spacing w:after="240" w:before="0" w:beforeAutospacing="0" w:lineRule="auto"/>
+        <w:spacing w:after="120"/>
+        <w:rPr>
+          <w:sz w:val="20"/>
+          <w:szCs w:val="20"/>
+        </w:rPr>
+      </w:pPr>
+      <w:r>
+        <w:rPr>
+          <w:sz w:val="20"/>
+          <w:szCs w:val="20"/>
+        </w:rPr>
+        <w:t>If you were to imitate Jesus, what would that look like?</w:t>
+      </w:r>
+    </w:p>
+    <w:p>
+      <w:pPr>
+        <w:spacing w:before="120" w:after="120"/>
         <w:ind w:left="720" w:hanging="360"/>
         <w:rPr>
-          <w:sz w:val="20"/>
-          <w:szCs w:val="20"/>
-        </w:rPr>
-      </w:pPr>
-      <w:r>
-        <w:rPr>
-          <w:sz w:val="20"/>
-          <w:szCs w:val="20"/>
-          <w:rtl w:val="0"/>
-        </w:rPr>
-        <w:t xml:space="preserve">If you were to imitate Jesus, what would that look like?</w:t>
-      </w:r>
-    </w:p>
-    <w:p>
-      <w:pPr>
-        <w:spacing w:after="240" w:before="240" w:lineRule="auto"/>
-        <w:ind w:left="720" w:hanging="360"/>
-        <w:rPr>
-          <w:b w:val="1"/>
-          <w:sz w:val="20"/>
-          <w:szCs w:val="20"/>
-        </w:rPr>
-      </w:pPr>
-      <w:r>
-        <w:rPr>
-          <w:b w:val="1"/>
-          <w:sz w:val="20"/>
-          <w:szCs w:val="20"/>
-          <w:rtl w:val="0"/>
+          <w:b/>
+          <w:caps/>
+          <w:sz w:val="20"/>
+          <w:szCs w:val="20"/>
+        </w:rPr>
+      </w:pPr>
+      <w:r>
+        <w:rPr>
+          <w:b/>
+          <w:caps/>
+          <w:sz w:val="20"/>
+          <w:szCs w:val="20"/>
         </w:rPr>
         <w:t xml:space="preserve">Sermon in a Sentence </w:t>
       </w:r>
@@ -197,7 +329,30 @@
           <w:ilvl w:val="0"/>
           <w:numId w:val="1"/>
         </w:numPr>
-        <w:spacing w:after="240" w:before="240" w:lineRule="auto"/>
+        <w:spacing w:before="120" w:after="120"/>
+        <w:rPr>
+          <w:sz w:val="20"/>
+          <w:szCs w:val="20"/>
+        </w:rPr>
+      </w:pPr>
+      <w:r>
+        <w:rPr>
+          <w:sz w:val="20"/>
+          <w:szCs w:val="20"/>
+        </w:rPr>
+        <w:t>Elevating o</w:t>
+      </w:r>
+      <w:r>
+        <w:rPr>
+          <w:sz w:val="20"/>
+          <w:szCs w:val="20"/>
+        </w:rPr>
+        <w:t xml:space="preserve">thers is imitating Jesus.  </w:t>
+      </w:r>
+    </w:p>
+    <w:p>
+      <w:pPr>
+        <w:spacing w:before="120" w:after="120"/>
         <w:ind w:left="720" w:hanging="360"/>
         <w:rPr>
           <w:sz w:val="20"/>
@@ -206,36 +361,16 @@
       </w:pPr>
       <w:r>
         <w:rPr>
-          <w:sz w:val="20"/>
-          <w:szCs w:val="20"/>
-          <w:rtl w:val="0"/>
-        </w:rPr>
-        <w:t xml:space="preserve">Elevating others is imitating Jesus.  </w:t>
-      </w:r>
-    </w:p>
-    <w:p>
-      <w:pPr>
-        <w:spacing w:after="240" w:before="240" w:lineRule="auto"/>
-        <w:ind w:left="720" w:hanging="360"/>
-        <w:rPr>
-          <w:sz w:val="20"/>
-          <w:szCs w:val="20"/>
-        </w:rPr>
-      </w:pPr>
-      <w:r>
-        <w:rPr>
-          <w:b w:val="1"/>
-          <w:sz w:val="20"/>
-          <w:szCs w:val="20"/>
-          <w:rtl w:val="0"/>
-        </w:rPr>
-        <w:t xml:space="preserve">SCRIPTURE</w:t>
-      </w:r>
-      <w:r>
-        <w:rPr>
-          <w:sz w:val="20"/>
-          <w:szCs w:val="20"/>
-          <w:rtl w:val="0"/>
+          <w:b/>
+          <w:sz w:val="20"/>
+          <w:szCs w:val="20"/>
+        </w:rPr>
+        <w:t>SCRIPTURE</w:t>
+      </w:r>
+      <w:r>
+        <w:rPr>
+          <w:sz w:val="20"/>
+          <w:szCs w:val="20"/>
         </w:rPr>
         <w:t xml:space="preserve"> </w:t>
       </w:r>
@@ -246,20 +381,27 @@
           <w:ilvl w:val="0"/>
           <w:numId w:val="3"/>
         </w:numPr>
-        <w:spacing w:after="0" w:afterAutospacing="0" w:before="240" w:lineRule="auto"/>
-        <w:ind w:left="720" w:hanging="360"/>
-        <w:rPr>
-          <w:sz w:val="20"/>
-          <w:szCs w:val="20"/>
-        </w:rPr>
-      </w:pPr>
-      <w:r>
-        <w:rPr>
-          <w:sz w:val="20"/>
-          <w:szCs w:val="20"/>
-          <w:rtl w:val="0"/>
-        </w:rPr>
-        <w:t xml:space="preserve">1 Cor 10:33-11:1  I, too, try to please everyone in everything I do. I don’t just do what is best for me; I do what is best for others so that many may be saved. And you should imitate me, just as I imitate Christ.</w:t>
+        <w:spacing w:before="120"/>
+        <w:rPr>
+          <w:sz w:val="20"/>
+          <w:szCs w:val="20"/>
+        </w:rPr>
+      </w:pPr>
+      <w:r>
+        <w:rPr>
+          <w:b/>
+          <w:bCs/>
+          <w:sz w:val="20"/>
+          <w:szCs w:val="20"/>
+        </w:rPr>
+        <w:t>1 Cor 10:33-11:1</w:t>
+      </w:r>
+      <w:r>
+        <w:rPr>
+          <w:sz w:val="20"/>
+          <w:szCs w:val="20"/>
+        </w:rPr>
+        <w:t xml:space="preserve"> I, too, try to please everyone in everything I do. I don’t just do what is best for me; I do what is best for others so that many may be saved. And you should imitate me, just as I imitate Christ.</w:t>
       </w:r>
     </w:p>
     <w:p>
@@ -268,69 +410,81 @@
           <w:ilvl w:val="0"/>
           <w:numId w:val="3"/>
         </w:numPr>
-        <w:spacing w:after="0" w:afterAutospacing="0" w:before="0" w:beforeAutospacing="0" w:lineRule="auto"/>
-        <w:ind w:left="720" w:hanging="360"/>
-        <w:rPr>
-          <w:sz w:val="20"/>
-          <w:szCs w:val="20"/>
-        </w:rPr>
-      </w:pPr>
-      <w:r>
-        <w:rPr>
-          <w:sz w:val="20"/>
-          <w:szCs w:val="20"/>
-          <w:rtl w:val="0"/>
-        </w:rPr>
-        <w:t xml:space="preserve">Teaching pts: </w:t>
-      </w:r>
-      <w:r>
-        <w:rPr>
-          <w:b w:val="1"/>
-          <w:sz w:val="20"/>
-          <w:szCs w:val="20"/>
-          <w:rtl w:val="0"/>
-        </w:rPr>
-        <w:t xml:space="preserve">Love</w:t>
-      </w:r>
-      <w:r>
-        <w:rPr>
-          <w:sz w:val="20"/>
-          <w:szCs w:val="20"/>
-          <w:rtl w:val="0"/>
-        </w:rPr>
-        <w:t xml:space="preserve"> others John 3:16, John 15:9-13  </w:t>
-      </w:r>
-      <w:r>
-        <w:rPr>
-          <w:b w:val="1"/>
-          <w:sz w:val="20"/>
-          <w:szCs w:val="20"/>
-          <w:rtl w:val="0"/>
-        </w:rPr>
-        <w:t xml:space="preserve">Listen</w:t>
-      </w:r>
-      <w:r>
-        <w:rPr>
-          <w:sz w:val="20"/>
-          <w:szCs w:val="20"/>
-          <w:rtl w:val="0"/>
+        <w:rPr>
+          <w:sz w:val="20"/>
+          <w:szCs w:val="20"/>
+        </w:rPr>
+      </w:pPr>
+      <w:r>
+        <w:rPr>
+          <w:sz w:val="20"/>
+          <w:szCs w:val="20"/>
+        </w:rPr>
+        <w:t>Te</w:t>
+      </w:r>
+      <w:r>
+        <w:rPr>
+          <w:sz w:val="20"/>
+          <w:szCs w:val="20"/>
+        </w:rPr>
+        <w:t>aching poin</w:t>
+      </w:r>
+      <w:r>
+        <w:rPr>
+          <w:sz w:val="20"/>
+          <w:szCs w:val="20"/>
+        </w:rPr>
+        <w:t xml:space="preserve">ts: </w:t>
+      </w:r>
+      <w:r>
+        <w:rPr>
+          <w:b/>
+          <w:sz w:val="20"/>
+          <w:szCs w:val="20"/>
+        </w:rPr>
+        <w:t>Love</w:t>
+      </w:r>
+      <w:r>
+        <w:rPr>
+          <w:sz w:val="20"/>
+          <w:szCs w:val="20"/>
+        </w:rPr>
+        <w:t xml:space="preserve"> others John 3:16, John 15:9-13</w:t>
+      </w:r>
+      <w:r>
+        <w:rPr>
+          <w:sz w:val="20"/>
+          <w:szCs w:val="20"/>
+        </w:rPr>
+        <w:t xml:space="preserve"> </w:t>
+      </w:r>
+      <w:r>
+        <w:rPr>
+          <w:b/>
+          <w:sz w:val="20"/>
+          <w:szCs w:val="20"/>
+        </w:rPr>
+        <w:t>Listen</w:t>
+      </w:r>
+      <w:r>
+        <w:rPr>
+          <w:sz w:val="20"/>
+          <w:szCs w:val="20"/>
         </w:rPr>
         <w:t xml:space="preserve"> to others Mark 10:46-52, James 1:19 </w:t>
       </w:r>
       <w:r>
         <w:rPr>
-          <w:b w:val="1"/>
-          <w:sz w:val="20"/>
-          <w:szCs w:val="20"/>
-          <w:rtl w:val="0"/>
-        </w:rPr>
-        <w:t xml:space="preserve">Look</w:t>
-      </w:r>
-      <w:r>
-        <w:rPr>
-          <w:sz w:val="20"/>
-          <w:szCs w:val="20"/>
-          <w:rtl w:val="0"/>
+          <w:b/>
+          <w:sz w:val="20"/>
+          <w:szCs w:val="20"/>
+        </w:rPr>
+        <w:t>Look</w:t>
+      </w:r>
+      <w:r>
+        <w:rPr>
+          <w:sz w:val="20"/>
+          <w:szCs w:val="20"/>
         </w:rPr>
         <w:t xml:space="preserve"> for potential in others. </w:t>
       </w:r>
@@ -341,48 +495,43 @@
           <w:ilvl w:val="0"/>
           <w:numId w:val="3"/>
         </w:numPr>
-        <w:spacing w:after="240" w:before="0" w:beforeAutospacing="0" w:lineRule="auto"/>
-        <w:ind w:left="720" w:hanging="360"/>
-        <w:rPr>
-          <w:sz w:val="20"/>
-          <w:szCs w:val="20"/>
-        </w:rPr>
-      </w:pPr>
-      <w:r>
-        <w:rPr>
-          <w:sz w:val="20"/>
-          <w:szCs w:val="20"/>
-          <w:rtl w:val="0"/>
+        <w:spacing w:after="240"/>
+        <w:rPr>
+          <w:sz w:val="20"/>
+          <w:szCs w:val="20"/>
+        </w:rPr>
+      </w:pPr>
+      <w:r>
+        <w:rPr>
+          <w:sz w:val="20"/>
+          <w:szCs w:val="20"/>
         </w:rPr>
         <w:t xml:space="preserve">What is Paul saying about imitating Christ? </w:t>
       </w:r>
     </w:p>
     <w:p>
       <w:pPr>
-        <w:spacing w:after="240" w:before="240" w:lineRule="auto"/>
-        <w:ind w:left="0" w:firstLine="0"/>
-        <w:rPr>
-          <w:b w:val="1"/>
-          <w:sz w:val="20"/>
-          <w:szCs w:val="20"/>
-        </w:rPr>
-      </w:pPr>
-      <w:r>
-        <w:rPr>
-          <w:sz w:val="20"/>
-          <w:szCs w:val="20"/>
-          <w:rtl w:val="0"/>
+        <w:spacing w:before="240" w:after="120"/>
+        <w:rPr>
+          <w:b/>
+          <w:sz w:val="20"/>
+          <w:szCs w:val="20"/>
+        </w:rPr>
+      </w:pPr>
+      <w:r>
+        <w:rPr>
+          <w:sz w:val="20"/>
+          <w:szCs w:val="20"/>
         </w:rPr>
         <w:t xml:space="preserve">      </w:t>
       </w:r>
       <w:r>
         <w:rPr>
-          <w:b w:val="1"/>
-          <w:sz w:val="20"/>
-          <w:szCs w:val="20"/>
-          <w:rtl w:val="0"/>
-        </w:rPr>
-        <w:t xml:space="preserve">DISCUSSION QUESTIONS</w:t>
+          <w:b/>
+          <w:sz w:val="20"/>
+          <w:szCs w:val="20"/>
+        </w:rPr>
+        <w:t>DISCUSSION QUESTIONS</w:t>
       </w:r>
     </w:p>
     <w:p>
@@ -391,20 +540,25 @@
           <w:ilvl w:val="0"/>
           <w:numId w:val="4"/>
         </w:numPr>
-        <w:spacing w:after="0" w:afterAutospacing="0" w:before="240" w:lineRule="auto"/>
-        <w:ind w:left="720" w:hanging="360"/>
-        <w:rPr>
-          <w:sz w:val="20"/>
-          <w:szCs w:val="20"/>
-        </w:rPr>
-      </w:pPr>
-      <w:r>
-        <w:rPr>
-          <w:sz w:val="20"/>
-          <w:szCs w:val="20"/>
-          <w:rtl w:val="0"/>
-        </w:rPr>
-        <w:t xml:space="preserve">What would happen if we imitated Jesus this week by actively listening to the hearts of People around us?</w:t>
+        <w:spacing w:before="120"/>
+        <w:rPr>
+          <w:sz w:val="20"/>
+          <w:szCs w:val="20"/>
+        </w:rPr>
+      </w:pPr>
+      <w:r>
+        <w:rPr>
+          <w:sz w:val="20"/>
+          <w:szCs w:val="20"/>
+        </w:rPr>
+        <w:t xml:space="preserve">What would happen if we imitated Jesus this week by actively </w:t>
+      </w:r>
+      <w:r>
+        <w:rPr>
+          <w:sz w:val="20"/>
+          <w:szCs w:val="20"/>
+        </w:rPr>
+        <w:t>listening to the hearts of People around us?</w:t>
       </w:r>
     </w:p>
     <w:p>
@@ -413,58 +567,61 @@
           <w:ilvl w:val="0"/>
           <w:numId w:val="4"/>
         </w:numPr>
-        <w:spacing w:after="240" w:before="0" w:beforeAutospacing="0" w:lineRule="auto"/>
+        <w:spacing w:after="120"/>
+        <w:rPr>
+          <w:sz w:val="20"/>
+          <w:szCs w:val="20"/>
+        </w:rPr>
+      </w:pPr>
+      <w:r>
+        <w:rPr>
+          <w:sz w:val="20"/>
+          <w:szCs w:val="20"/>
+        </w:rPr>
+        <w:t xml:space="preserve">Elevating others is imitating Jesus. If we want to elevate those around us, we need to love, listen and look for people’s potential like Jesus did. Which step is God calling you to take?  </w:t>
+      </w:r>
+    </w:p>
+    <w:p>
+      <w:pPr>
+        <w:spacing w:before="120" w:after="120"/>
         <w:ind w:left="720" w:hanging="360"/>
         <w:rPr>
-          <w:sz w:val="20"/>
-          <w:szCs w:val="20"/>
-        </w:rPr>
-      </w:pPr>
-      <w:r>
-        <w:rPr>
-          <w:sz w:val="20"/>
-          <w:szCs w:val="20"/>
-          <w:rtl w:val="0"/>
-        </w:rPr>
-        <w:t xml:space="preserve">Elevating others is imitating Jesus. If we want to elevate those around us, we need to love, listen and look for people’s potential like Jesus did. Which step is God calling you to take?  </w:t>
-      </w:r>
-    </w:p>
-    <w:p>
-      <w:pPr>
-        <w:spacing w:after="240" w:before="240" w:lineRule="auto"/>
+          <w:b/>
+          <w:sz w:val="20"/>
+          <w:szCs w:val="20"/>
+        </w:rPr>
+      </w:pPr>
+      <w:r>
+        <w:rPr>
+          <w:b/>
+          <w:sz w:val="20"/>
+          <w:szCs w:val="20"/>
+        </w:rPr>
+        <w:t>LIFE APPLICATION</w:t>
+      </w:r>
+    </w:p>
+    <w:p>
+      <w:pPr>
+        <w:spacing w:before="120" w:after="120"/>
         <w:ind w:left="720" w:hanging="360"/>
         <w:rPr>
-          <w:b w:val="1"/>
-          <w:sz w:val="20"/>
-          <w:szCs w:val="20"/>
-        </w:rPr>
-      </w:pPr>
-      <w:r>
-        <w:rPr>
-          <w:b w:val="1"/>
-          <w:sz w:val="20"/>
-          <w:szCs w:val="20"/>
-          <w:rtl w:val="0"/>
-        </w:rPr>
-        <w:t xml:space="preserve">LIFE APPLICATION</w:t>
-      </w:r>
-    </w:p>
-    <w:p>
-      <w:pPr>
-        <w:spacing w:after="240" w:before="240" w:lineRule="auto"/>
-        <w:ind w:left="720" w:hanging="360"/>
-        <w:rPr>
-          <w:sz w:val="20"/>
-          <w:szCs w:val="20"/>
-        </w:rPr>
-      </w:pPr>
-      <w:r>
-        <w:rPr>
-          <w:sz w:val="20"/>
-          <w:szCs w:val="20"/>
-          <w:rtl w:val="0"/>
-        </w:rPr>
-        <w:t xml:space="preserve">We want students walking away with 1 or 2 things they are going to do SOON to apply what they discussed.  </w:t>
+          <w:sz w:val="20"/>
+          <w:szCs w:val="20"/>
+        </w:rPr>
+      </w:pPr>
+      <w:r>
+        <w:rPr>
+          <w:sz w:val="20"/>
+          <w:szCs w:val="20"/>
+        </w:rPr>
+        <w:t>We wa</w:t>
+      </w:r>
+      <w:r>
+        <w:rPr>
+          <w:sz w:val="20"/>
+          <w:szCs w:val="20"/>
+        </w:rPr>
+        <w:t xml:space="preserve">nt students walking away with 1 or 2 things they are going to do SOON to apply what they discussed.  </w:t>
       </w:r>
     </w:p>
     <w:p>
@@ -473,20 +630,19 @@
           <w:ilvl w:val="0"/>
           <w:numId w:val="7"/>
         </w:numPr>
-        <w:spacing w:after="0" w:afterAutospacing="0" w:before="240" w:lineRule="auto"/>
-        <w:ind w:left="720" w:hanging="360"/>
-        <w:rPr>
-          <w:sz w:val="20"/>
-          <w:szCs w:val="20"/>
-        </w:rPr>
-      </w:pPr>
-      <w:r>
-        <w:rPr>
-          <w:sz w:val="20"/>
-          <w:szCs w:val="20"/>
-          <w:rtl w:val="0"/>
-        </w:rPr>
-        <w:t xml:space="preserve">If you are not elevating anyone now, who can you work to elevate?</w:t>
+        <w:spacing w:before="120"/>
+        <w:rPr>
+          <w:sz w:val="20"/>
+          <w:szCs w:val="20"/>
+        </w:rPr>
+      </w:pPr>
+      <w:bookmarkStart w:id="0" w:name="_GoBack"/>
+      <w:r>
+        <w:rPr>
+          <w:sz w:val="20"/>
+          <w:szCs w:val="20"/>
+        </w:rPr>
+        <w:t>If you are not elevating anyone now, who can you work to elevate?</w:t>
       </w:r>
     </w:p>
     <w:p>
@@ -495,38 +651,36 @@
           <w:ilvl w:val="0"/>
           <w:numId w:val="7"/>
         </w:numPr>
-        <w:spacing w:after="240" w:before="0" w:beforeAutospacing="0" w:lineRule="auto"/>
-        <w:ind w:left="720" w:hanging="360"/>
-        <w:rPr>
-          <w:sz w:val="20"/>
-          <w:szCs w:val="20"/>
-        </w:rPr>
-      </w:pPr>
-      <w:r>
-        <w:rPr>
-          <w:sz w:val="20"/>
-          <w:szCs w:val="20"/>
-          <w:rtl w:val="0"/>
+        <w:spacing w:after="120"/>
+        <w:rPr>
+          <w:sz w:val="20"/>
+          <w:szCs w:val="20"/>
+        </w:rPr>
+      </w:pPr>
+      <w:r>
+        <w:rPr>
+          <w:sz w:val="20"/>
+          <w:szCs w:val="20"/>
         </w:rPr>
         <w:t xml:space="preserve">What are ways you can elevate others and in so doing imitate Christ?  </w:t>
       </w:r>
     </w:p>
-    <w:p>
-      <w:pPr>
-        <w:spacing w:after="240" w:before="240" w:lineRule="auto"/>
-        <w:ind w:left="360" w:firstLine="0"/>
-        <w:rPr>
-          <w:b w:val="1"/>
-          <w:sz w:val="20"/>
-          <w:szCs w:val="20"/>
-        </w:rPr>
-      </w:pPr>
-      <w:r>
-        <w:rPr>
-          <w:b w:val="1"/>
-          <w:sz w:val="20"/>
-          <w:szCs w:val="20"/>
-          <w:rtl w:val="0"/>
+    <w:bookmarkEnd w:id="0"/>
+    <w:p>
+      <w:pPr>
+        <w:spacing w:before="120" w:after="120"/>
+        <w:ind w:left="360"/>
+        <w:rPr>
+          <w:b/>
+          <w:sz w:val="20"/>
+          <w:szCs w:val="20"/>
+        </w:rPr>
+      </w:pPr>
+      <w:r>
+        <w:rPr>
+          <w:b/>
+          <w:sz w:val="20"/>
+          <w:szCs w:val="20"/>
         </w:rPr>
         <w:t xml:space="preserve"> TAKE IT OUT</w:t>
       </w:r>
@@ -537,18 +691,16 @@
           <w:ilvl w:val="0"/>
           <w:numId w:val="2"/>
         </w:numPr>
-        <w:spacing w:after="0" w:afterAutospacing="0" w:before="240" w:lineRule="auto"/>
-        <w:ind w:left="720" w:hanging="360"/>
-        <w:rPr>
-          <w:sz w:val="20"/>
-          <w:szCs w:val="20"/>
-        </w:rPr>
-      </w:pPr>
-      <w:r>
-        <w:rPr>
-          <w:sz w:val="20"/>
-          <w:szCs w:val="20"/>
-          <w:rtl w:val="0"/>
+        <w:spacing w:before="120"/>
+        <w:rPr>
+          <w:sz w:val="20"/>
+          <w:szCs w:val="20"/>
+        </w:rPr>
+      </w:pPr>
+      <w:r>
+        <w:rPr>
+          <w:sz w:val="20"/>
+          <w:szCs w:val="20"/>
         </w:rPr>
         <w:t xml:space="preserve">Close small group out with prayer requests. </w:t>
       </w:r>
@@ -559,44 +711,37 @@
           <w:ilvl w:val="0"/>
           <w:numId w:val="2"/>
         </w:numPr>
-        <w:spacing w:after="240" w:before="0" w:beforeAutospacing="0" w:lineRule="auto"/>
-        <w:ind w:left="720" w:hanging="360"/>
-        <w:rPr>
-          <w:sz w:val="20"/>
-          <w:szCs w:val="20"/>
-        </w:rPr>
-      </w:pPr>
-      <w:r>
-        <w:rPr>
-          <w:sz w:val="20"/>
-          <w:szCs w:val="20"/>
-          <w:rtl w:val="0"/>
+        <w:spacing w:after="240"/>
+        <w:rPr>
+          <w:sz w:val="20"/>
+          <w:szCs w:val="20"/>
+        </w:rPr>
+      </w:pPr>
+      <w:r>
+        <w:rPr>
+          <w:sz w:val="20"/>
+          <w:szCs w:val="20"/>
         </w:rPr>
         <w:t xml:space="preserve">After prayer, remind them of THE WEEKEND and any upcoming group events! </w:t>
       </w:r>
     </w:p>
-    <w:p>
-      <w:pPr>
-        <w:rPr/>
-      </w:pPr>
-      <w:r>
-        <w:rPr>
-          <w:rtl w:val="0"/>
-        </w:rPr>
-      </w:r>
-    </w:p>
+    <w:p/>
     <w:sectPr>
-      <w:pgSz w:h="15840" w:w="12240"/>
-      <w:pgMar w:bottom="1440" w:top="1440" w:left="1440" w:right="1440" w:header="720" w:footer="720"/>
+      <w:pgSz w:w="12240" w:h="15840"/>
+      <w:pgMar w:top="1440" w:right="1440" w:bottom="1440" w:left="1440" w:header="720" w:footer="720" w:gutter="0"/>
       <w:pgNumType w:start="1"/>
+      <w:cols w:space="720"/>
     </w:sectPr>
   </w:body>
 </w:document>
 </file>
 
 <file path=word/numbering.xml><?xml version="1.0" encoding="utf-8"?>
-<w:numbering xmlns:mc="http://schemas.openxmlformats.org/markup-compatibility/2006" xmlns:o="urn:schemas-microsoft-com:office:office" xmlns:r="http://schemas.openxmlformats.org/officeDocument/2006/relationships" xmlns:m="http://schemas.openxmlformats.org/officeDocument/2006/math" xmlns:v="urn:schemas-microsoft-com:vml" xmlns:wp="http://schemas.openxmlformats.org/drawingml/2006/wordprocessingDrawing" xmlns:w10="urn:schemas-microsoft-com:office:word" xmlns:w="http://schemas.openxmlformats.org/wordprocessingml/2006/main" xmlns:wne="http://schemas.microsoft.com/office/word/2006/wordml" xmlns:sl="http://schemas.openxmlformats.org/schemaLibrary/2006/main" xmlns:a="http://schemas.openxmlformats.org/drawingml/2006/main" xmlns:pic="http://schemas.openxmlformats.org/drawingml/2006/picture" xmlns:c="http://schemas.openxmlformats.org/drawingml/2006/chart" xmlns:lc="http://schemas.openxmlformats.org/drawingml/2006/lockedCanvas" xmlns:dgm="http://schemas.openxmlformats.org/drawingml/2006/diagram" xmlns:wps="http://schemas.microsoft.com/office/word/2010/wordprocessingShape" xmlns:wpg="http://schemas.microsoft.com/office/word/2010/wordprocessingGroup" xmlns:w14="http://schemas.microsoft.com/office/word/2010/wordml" xmlns:w15="http://schemas.microsoft.com/office/word/2012/wordml">
-  <w:abstractNum w:abstractNumId="1">
+<w:numbering xmlns:wpc="http://schemas.microsoft.com/office/word/2010/wordprocessingCanvas" xmlns:cx="http://schemas.microsoft.com/office/drawing/2014/chartex" xmlns:cx1="http://schemas.microsoft.com/office/drawing/2015/9/8/chartex" xmlns:cx2="http://schemas.microsoft.com/office/drawing/2015/10/21/chartex" xmlns:cx3="http://schemas.microsoft.com/office/drawing/2016/5/9/chartex" xmlns:cx4="http://schemas.microsoft.com/office/drawing/2016/5/10/chartex" xmlns:cx5="http://schemas.microsoft.com/office/drawing/2016/5/11/chartex" xmlns:cx6="http://schemas.microsoft.com/office/drawing/2016/5/12/chartex" xmlns:cx7="http://schemas.microsoft.com/office/drawing/2016/5/13/chartex" xmlns:cx8="http://schemas.microsoft.com/office/drawing/2016/5/14/chartex" xmlns:mc="http://schemas.openxmlformats.org/markup-compatibility/2006" xmlns:aink="http://schemas.microsoft.com/office/drawing/2016/ink" xmlns:am3d="http://schemas.microsoft.com/office/drawing/2017/model3d" xmlns:o="urn:schemas-microsoft-com:office:office" xmlns:r="http://schemas.openxmlformats.org/officeDocument/2006/relationships" xmlns:m="http://schemas.openxmlformats.org/officeDocument/2006/math" xmlns:v="urn:schemas-microsoft-com:vml" xmlns:wp14="http://schemas.microsoft.com/office/word/2010/wordprocessingDrawing" xmlns:wp="http://schemas.openxmlformats.org/drawingml/2006/wordprocessingDrawing" xmlns:w10="urn:schemas-microsoft-com:office:word" xmlns:w="http://schemas.openxmlformats.org/wordprocessingml/2006/main" xmlns:w14="http://schemas.microsoft.com/office/word/2010/wordml" xmlns:w15="http://schemas.microsoft.com/office/word/2012/wordml" xmlns:w16cid="http://schemas.microsoft.com/office/word/2016/wordml/cid" xmlns:w16se="http://schemas.microsoft.com/office/word/2015/wordml/symex" xmlns:wpg="http://schemas.microsoft.com/office/word/2010/wordprocessingGroup" xmlns:wpi="http://schemas.microsoft.com/office/word/2010/wordprocessingInk" xmlns:wne="http://schemas.microsoft.com/office/word/2006/wordml" xmlns:wps="http://schemas.microsoft.com/office/word/2010/wordprocessingShape" mc:Ignorable="w14 w15 w16se w16cid wp14">
+  <w:abstractNum w:abstractNumId="0" w15:restartNumberingAfterBreak="0">
+    <w:nsid w:val="101E790F"/>
+    <w:multiLevelType w:val="multilevel"/>
+    <w:tmpl w:val="2AC2ACA4"/>
     <w:lvl w:ilvl="0">
       <w:start w:val="1"/>
       <w:numFmt w:val="bullet"/>
@@ -706,7 +851,10 @@
       </w:rPr>
     </w:lvl>
   </w:abstractNum>
-  <w:abstractNum w:abstractNumId="2">
+  <w:abstractNum w:abstractNumId="1" w15:restartNumberingAfterBreak="0">
+    <w:nsid w:val="22375C06"/>
+    <w:multiLevelType w:val="multilevel"/>
+    <w:tmpl w:val="1D48A728"/>
     <w:lvl w:ilvl="0">
       <w:start w:val="1"/>
       <w:numFmt w:val="bullet"/>
@@ -816,7 +964,10 @@
       </w:rPr>
     </w:lvl>
   </w:abstractNum>
-  <w:abstractNum w:abstractNumId="3">
+  <w:abstractNum w:abstractNumId="2" w15:restartNumberingAfterBreak="0">
+    <w:nsid w:val="2970791E"/>
+    <w:multiLevelType w:val="multilevel"/>
+    <w:tmpl w:val="6CDCA44A"/>
     <w:lvl w:ilvl="0">
       <w:start w:val="1"/>
       <w:numFmt w:val="bullet"/>
@@ -926,7 +1077,10 @@
       </w:rPr>
     </w:lvl>
   </w:abstractNum>
-  <w:abstractNum w:abstractNumId="4">
+  <w:abstractNum w:abstractNumId="3" w15:restartNumberingAfterBreak="0">
+    <w:nsid w:val="403F66CB"/>
+    <w:multiLevelType w:val="multilevel"/>
+    <w:tmpl w:val="9BA6CB60"/>
     <w:lvl w:ilvl="0">
       <w:start w:val="1"/>
       <w:numFmt w:val="bullet"/>
@@ -1036,7 +1190,10 @@
       </w:rPr>
     </w:lvl>
   </w:abstractNum>
-  <w:abstractNum w:abstractNumId="5">
+  <w:abstractNum w:abstractNumId="4" w15:restartNumberingAfterBreak="0">
+    <w:nsid w:val="43171790"/>
+    <w:multiLevelType w:val="multilevel"/>
+    <w:tmpl w:val="3EEE98B6"/>
     <w:lvl w:ilvl="0">
       <w:start w:val="1"/>
       <w:numFmt w:val="bullet"/>
@@ -1146,7 +1303,10 @@
       </w:rPr>
     </w:lvl>
   </w:abstractNum>
-  <w:abstractNum w:abstractNumId="6">
+  <w:abstractNum w:abstractNumId="5" w15:restartNumberingAfterBreak="0">
+    <w:nsid w:val="63F5689D"/>
+    <w:multiLevelType w:val="multilevel"/>
+    <w:tmpl w:val="17B4CFB8"/>
     <w:lvl w:ilvl="0">
       <w:start w:val="1"/>
       <w:numFmt w:val="bullet"/>
@@ -1256,7 +1416,10 @@
       </w:rPr>
     </w:lvl>
   </w:abstractNum>
-  <w:abstractNum w:abstractNumId="7">
+  <w:abstractNum w:abstractNumId="6" w15:restartNumberingAfterBreak="0">
+    <w:nsid w:val="6AD415A5"/>
+    <w:multiLevelType w:val="multilevel"/>
+    <w:tmpl w:val="3EE2D05E"/>
     <w:lvl w:ilvl="0">
       <w:start w:val="1"/>
       <w:numFmt w:val="bullet"/>
@@ -1367,38 +1530,38 @@
     </w:lvl>
   </w:abstractNum>
   <w:num w:numId="1">
+    <w:abstractNumId w:val="5"/>
+  </w:num>
+  <w:num w:numId="2">
+    <w:abstractNumId w:val="4"/>
+  </w:num>
+  <w:num w:numId="3">
+    <w:abstractNumId w:val="0"/>
+  </w:num>
+  <w:num w:numId="4">
+    <w:abstractNumId w:val="3"/>
+  </w:num>
+  <w:num w:numId="5">
+    <w:abstractNumId w:val="6"/>
+  </w:num>
+  <w:num w:numId="6">
     <w:abstractNumId w:val="1"/>
   </w:num>
-  <w:num w:numId="2">
+  <w:num w:numId="7">
     <w:abstractNumId w:val="2"/>
-  </w:num>
-  <w:num w:numId="3">
-    <w:abstractNumId w:val="3"/>
-  </w:num>
-  <w:num w:numId="4">
-    <w:abstractNumId w:val="4"/>
-  </w:num>
-  <w:num w:numId="5">
-    <w:abstractNumId w:val="5"/>
-  </w:num>
-  <w:num w:numId="6">
-    <w:abstractNumId w:val="6"/>
-  </w:num>
-  <w:num w:numId="7">
-    <w:abstractNumId w:val="7"/>
   </w:num>
 </w:numbering>
 </file>
 
 <file path=word/styles.xml><?xml version="1.0" encoding="utf-8"?>
-<w:styles xmlns:mc="http://schemas.openxmlformats.org/markup-compatibility/2006" xmlns:o="urn:schemas-microsoft-com:office:office" xmlns:r="http://schemas.openxmlformats.org/officeDocument/2006/relationships" xmlns:m="http://schemas.openxmlformats.org/officeDocument/2006/math" xmlns:v="urn:schemas-microsoft-com:vml" xmlns:wp="http://schemas.openxmlformats.org/drawingml/2006/wordprocessingDrawing" xmlns:w10="urn:schemas-microsoft-com:office:word" xmlns:w="http://schemas.openxmlformats.org/wordprocessingml/2006/main" xmlns:wne="http://schemas.microsoft.com/office/word/2006/wordml" xmlns:sl="http://schemas.openxmlformats.org/schemaLibrary/2006/main" xmlns:a="http://schemas.openxmlformats.org/drawingml/2006/main" xmlns:pic="http://schemas.openxmlformats.org/drawingml/2006/picture" xmlns:c="http://schemas.openxmlformats.org/drawingml/2006/chart" xmlns:lc="http://schemas.openxmlformats.org/drawingml/2006/lockedCanvas" xmlns:dgm="http://schemas.openxmlformats.org/drawingml/2006/diagram" xmlns:wps="http://schemas.microsoft.com/office/word/2010/wordprocessingShape" xmlns:wpg="http://schemas.microsoft.com/office/word/2010/wordprocessingGroup" xmlns:w14="http://schemas.microsoft.com/office/word/2010/wordml" xmlns:w15="http://schemas.microsoft.com/office/word/2012/wordml">
+<w:styles xmlns:mc="http://schemas.openxmlformats.org/markup-compatibility/2006" xmlns:r="http://schemas.openxmlformats.org/officeDocument/2006/relationships" xmlns:w="http://schemas.openxmlformats.org/wordprocessingml/2006/main" xmlns:w14="http://schemas.microsoft.com/office/word/2010/wordml" xmlns:w15="http://schemas.microsoft.com/office/word/2012/wordml" xmlns:w16cid="http://schemas.microsoft.com/office/word/2016/wordml/cid" xmlns:w16se="http://schemas.microsoft.com/office/word/2015/wordml/symex" mc:Ignorable="w14 w15 w16se w16cid">
   <w:docDefaults>
     <w:rPrDefault>
       <w:rPr>
-        <w:rFonts w:ascii="Arial" w:cs="Arial" w:eastAsia="Arial" w:hAnsi="Arial"/>
+        <w:rFonts w:ascii="Arial" w:eastAsia="Arial" w:hAnsi="Arial" w:cs="Arial"/>
         <w:sz w:val="22"/>
         <w:szCs w:val="22"/>
-        <w:lang w:val="en"/>
+        <w:lang w:val="en" w:eastAsia="en-US" w:bidi="ar-SA"/>
       </w:rPr>
     </w:rPrDefault>
     <w:pPrDefault>
@@ -1407,20 +1570,399 @@
       </w:pPr>
     </w:pPrDefault>
   </w:docDefaults>
-  <w:style w:type="paragraph" w:styleId="Normal" w:default="1">
-    <w:name w:val="normal"/>
-  </w:style>
-  <w:style w:type="table" w:styleId="TableNormal" w:default="1">
-    <w:name w:val="Table Normal"/>
+  <w:latentStyles w:defLockedState="0" w:defUIPriority="99" w:defSemiHidden="0" w:defUnhideWhenUsed="0" w:defQFormat="0" w:count="376">
+    <w:lsdException w:name="Normal" w:uiPriority="0" w:qFormat="1"/>
+    <w:lsdException w:name="heading 1" w:uiPriority="9" w:qFormat="1"/>
+    <w:lsdException w:name="heading 2" w:semiHidden="1" w:uiPriority="9" w:unhideWhenUsed="1" w:qFormat="1"/>
+    <w:lsdException w:name="heading 3" w:semiHidden="1" w:uiPriority="9" w:unhideWhenUsed="1" w:qFormat="1"/>
+    <w:lsdException w:name="heading 4" w:semiHidden="1" w:uiPriority="9" w:unhideWhenUsed="1" w:qFormat="1"/>
+    <w:lsdException w:name="heading 5" w:semiHidden="1" w:uiPriority="9" w:unhideWhenUsed="1" w:qFormat="1"/>
+    <w:lsdException w:name="heading 6" w:semiHidden="1" w:uiPriority="9" w:unhideWhenUsed="1" w:qFormat="1"/>
+    <w:lsdException w:name="heading 7" w:semiHidden="1" w:uiPriority="9" w:unhideWhenUsed="1" w:qFormat="1"/>
+    <w:lsdException w:name="heading 8" w:semiHidden="1" w:uiPriority="9" w:unhideWhenUsed="1" w:qFormat="1"/>
+    <w:lsdException w:name="heading 9" w:semiHidden="1" w:uiPriority="9" w:unhideWhenUsed="1" w:qFormat="1"/>
+    <w:lsdException w:name="index 1" w:semiHidden="1" w:unhideWhenUsed="1"/>
+    <w:lsdException w:name="index 2" w:semiHidden="1" w:unhideWhenUsed="1"/>
+    <w:lsdException w:name="index 3" w:semiHidden="1" w:unhideWhenUsed="1"/>
+    <w:lsdException w:name="index 4" w:semiHidden="1" w:unhideWhenUsed="1"/>
+    <w:lsdException w:name="index 5" w:semiHidden="1" w:unhideWhenUsed="1"/>
+    <w:lsdException w:name="index 6" w:semiHidden="1" w:unhideWhenUsed="1"/>
+    <w:lsdException w:name="index 7" w:semiHidden="1" w:unhideWhenUsed="1"/>
+    <w:lsdException w:name="index 8" w:semiHidden="1" w:unhideWhenUsed="1"/>
+    <w:lsdException w:name="index 9" w:semiHidden="1" w:unhideWhenUsed="1"/>
+    <w:lsdException w:name="toc 1" w:semiHidden="1" w:uiPriority="39" w:unhideWhenUsed="1"/>
+    <w:lsdException w:name="toc 2" w:semiHidden="1" w:uiPriority="39" w:unhideWhenUsed="1"/>
+    <w:lsdException w:name="toc 3" w:semiHidden="1" w:uiPriority="39" w:unhideWhenUsed="1"/>
+    <w:lsdException w:name="toc 4" w:semiHidden="1" w:uiPriority="39" w:unhideWhenUsed="1"/>
+    <w:lsdException w:name="toc 5" w:semiHidden="1" w:uiPriority="39" w:unhideWhenUsed="1"/>
+    <w:lsdException w:name="toc 6" w:semiHidden="1" w:uiPriority="39" w:unhideWhenUsed="1"/>
+    <w:lsdException w:name="toc 7" w:semiHidden="1" w:uiPriority="39" w:unhideWhenUsed="1"/>
+    <w:lsdException w:name="toc 8" w:semiHidden="1" w:uiPriority="39" w:unhideWhenUsed="1"/>
+    <w:lsdException w:name="toc 9" w:semiHidden="1" w:uiPriority="39" w:unhideWhenUsed="1"/>
+    <w:lsdException w:name="Normal Indent" w:semiHidden="1" w:unhideWhenUsed="1"/>
+    <w:lsdException w:name="footnote text" w:semiHidden="1" w:unhideWhenUsed="1"/>
+    <w:lsdException w:name="annotation text" w:semiHidden="1" w:unhideWhenUsed="1"/>
+    <w:lsdException w:name="header" w:semiHidden="1" w:unhideWhenUsed="1"/>
+    <w:lsdException w:name="footer" w:semiHidden="1" w:unhideWhenUsed="1"/>
+    <w:lsdException w:name="index heading" w:semiHidden="1" w:unhideWhenUsed="1"/>
+    <w:lsdException w:name="caption" w:semiHidden="1" w:uiPriority="35" w:unhideWhenUsed="1" w:qFormat="1"/>
+    <w:lsdException w:name="table of figures" w:semiHidden="1" w:unhideWhenUsed="1"/>
+    <w:lsdException w:name="envelope address" w:semiHidden="1" w:unhideWhenUsed="1"/>
+    <w:lsdException w:name="envelope return" w:semiHidden="1" w:unhideWhenUsed="1"/>
+    <w:lsdException w:name="footnote reference" w:semiHidden="1" w:unhideWhenUsed="1"/>
+    <w:lsdException w:name="annotation reference" w:semiHidden="1" w:unhideWhenUsed="1"/>
+    <w:lsdException w:name="line number" w:semiHidden="1" w:unhideWhenUsed="1"/>
+    <w:lsdException w:name="page number" w:semiHidden="1" w:unhideWhenUsed="1"/>
+    <w:lsdException w:name="endnote reference" w:semiHidden="1" w:unhideWhenUsed="1"/>
+    <w:lsdException w:name="endnote text" w:semiHidden="1" w:unhideWhenUsed="1"/>
+    <w:lsdException w:name="table of authorities" w:semiHidden="1" w:unhideWhenUsed="1"/>
+    <w:lsdException w:name="macro" w:semiHidden="1" w:unhideWhenUsed="1"/>
+    <w:lsdException w:name="toa heading" w:semiHidden="1" w:unhideWhenUsed="1"/>
+    <w:lsdException w:name="List" w:semiHidden="1" w:unhideWhenUsed="1"/>
+    <w:lsdException w:name="List Bullet" w:semiHidden="1" w:unhideWhenUsed="1"/>
+    <w:lsdException w:name="List Number" w:semiHidden="1" w:unhideWhenUsed="1"/>
+    <w:lsdException w:name="List 2" w:semiHidden="1" w:unhideWhenUsed="1"/>
+    <w:lsdException w:name="List 3" w:semiHidden="1" w:unhideWhenUsed="1"/>
+    <w:lsdException w:name="List 4" w:semiHidden="1" w:unhideWhenUsed="1"/>
+    <w:lsdException w:name="List 5" w:semiHidden="1" w:unhideWhenUsed="1"/>
+    <w:lsdException w:name="List Bullet 2" w:semiHidden="1" w:unhideWhenUsed="1"/>
+    <w:lsdException w:name="List Bullet 3" w:semiHidden="1" w:unhideWhenUsed="1"/>
+    <w:lsdException w:name="List Bullet 4" w:semiHidden="1" w:unhideWhenUsed="1"/>
+    <w:lsdException w:name="List Bullet 5" w:semiHidden="1" w:unhideWhenUsed="1"/>
+    <w:lsdException w:name="List Number 2" w:semiHidden="1" w:unhideWhenUsed="1"/>
+    <w:lsdException w:name="List Number 3" w:semiHidden="1" w:unhideWhenUsed="1"/>
+    <w:lsdException w:name="List Number 4" w:semiHidden="1" w:unhideWhenUsed="1"/>
+    <w:lsdException w:name="List Number 5" w:semiHidden="1" w:unhideWhenUsed="1"/>
+    <w:lsdException w:name="Title" w:uiPriority="10" w:qFormat="1"/>
+    <w:lsdException w:name="Closing" w:semiHidden="1" w:unhideWhenUsed="1"/>
+    <w:lsdException w:name="Signature" w:semiHidden="1" w:unhideWhenUsed="1"/>
+    <w:lsdException w:name="Default Paragraph Font" w:semiHidden="1" w:uiPriority="1" w:unhideWhenUsed="1"/>
+    <w:lsdException w:name="Body Text" w:semiHidden="1" w:unhideWhenUsed="1"/>
+    <w:lsdException w:name="Body Text Indent" w:semiHidden="1" w:unhideWhenUsed="1"/>
+    <w:lsdException w:name="List Continue" w:semiHidden="1" w:unhideWhenUsed="1"/>
+    <w:lsdException w:name="List Continue 2" w:semiHidden="1" w:unhideWhenUsed="1"/>
+    <w:lsdException w:name="List Continue 3" w:semiHidden="1" w:unhideWhenUsed="1"/>
+    <w:lsdException w:name="List Continue 4" w:semiHidden="1" w:unhideWhenUsed="1"/>
+    <w:lsdException w:name="List Continue 5" w:semiHidden="1" w:unhideWhenUsed="1"/>
+    <w:lsdException w:name="Message Header" w:semiHidden="1" w:unhideWhenUsed="1"/>
+    <w:lsdException w:name="Subtitle" w:uiPriority="11" w:qFormat="1"/>
+    <w:lsdException w:name="Salutation" w:semiHidden="1" w:unhideWhenUsed="1"/>
+    <w:lsdException w:name="Date" w:semiHidden="1" w:unhideWhenUsed="1"/>
+    <w:lsdException w:name="Body Text First Indent" w:semiHidden="1" w:unhideWhenUsed="1"/>
+    <w:lsdException w:name="Body Text First Indent 2" w:semiHidden="1" w:unhideWhenUsed="1"/>
+    <w:lsdException w:name="Note Heading" w:semiHidden="1" w:unhideWhenUsed="1"/>
+    <w:lsdException w:name="Body Text 2" w:semiHidden="1" w:unhideWhenUsed="1"/>
+    <w:lsdException w:name="Body Text 3" w:semiHidden="1" w:unhideWhenUsed="1"/>
+    <w:lsdException w:name="Body Text Indent 2" w:semiHidden="1" w:unhideWhenUsed="1"/>
+    <w:lsdException w:name="Body Text Indent 3" w:semiHidden="1" w:unhideWhenUsed="1"/>
+    <w:lsdException w:name="Block Text" w:semiHidden="1" w:unhideWhenUsed="1"/>
+    <w:lsdException w:name="Hyperlink" w:semiHidden="1" w:unhideWhenUsed="1"/>
+    <w:lsdException w:name="FollowedHyperlink" w:semiHidden="1" w:unhideWhenUsed="1"/>
+    <w:lsdException w:name="Strong" w:uiPriority="22" w:qFormat="1"/>
+    <w:lsdException w:name="Emphasis" w:uiPriority="20" w:qFormat="1"/>
+    <w:lsdException w:name="Document Map" w:semiHidden="1" w:unhideWhenUsed="1"/>
+    <w:lsdException w:name="Plain Text" w:semiHidden="1" w:unhideWhenUsed="1"/>
+    <w:lsdException w:name="E-mail Signature" w:semiHidden="1" w:unhideWhenUsed="1"/>
+    <w:lsdException w:name="HTML Top of Form" w:semiHidden="1" w:unhideWhenUsed="1"/>
+    <w:lsdException w:name="HTML Bottom of Form" w:semiHidden="1" w:unhideWhenUsed="1"/>
+    <w:lsdException w:name="Normal (Web)" w:semiHidden="1" w:unhideWhenUsed="1"/>
+    <w:lsdException w:name="HTML Acronym" w:semiHidden="1" w:unhideWhenUsed="1"/>
+    <w:lsdException w:name="HTML Address" w:semiHidden="1" w:unhideWhenUsed="1"/>
+    <w:lsdException w:name="HTML Cite" w:semiHidden="1" w:unhideWhenUsed="1"/>
+    <w:lsdException w:name="HTML Code" w:semiHidden="1" w:unhideWhenUsed="1"/>
+    <w:lsdException w:name="HTML Definition" w:semiHidden="1" w:unhideWhenUsed="1"/>
+    <w:lsdException w:name="HTML Keyboard" w:semiHidden="1" w:unhideWhenUsed="1"/>
+    <w:lsdException w:name="HTML Preformatted" w:semiHidden="1" w:unhideWhenUsed="1"/>
+    <w:lsdException w:name="HTML Sample" w:semiHidden="1" w:unhideWhenUsed="1"/>
+    <w:lsdException w:name="HTML Typewriter" w:semiHidden="1" w:unhideWhenUsed="1"/>
+    <w:lsdException w:name="HTML Variable" w:semiHidden="1" w:unhideWhenUsed="1"/>
+    <w:lsdException w:name="Normal Table" w:semiHidden="1" w:unhideWhenUsed="1"/>
+    <w:lsdException w:name="annotation subject" w:semiHidden="1" w:unhideWhenUsed="1"/>
+    <w:lsdException w:name="No List" w:semiHidden="1" w:unhideWhenUsed="1"/>
+    <w:lsdException w:name="Outline List 1" w:semiHidden="1" w:unhideWhenUsed="1"/>
+    <w:lsdException w:name="Outline List 2" w:semiHidden="1" w:unhideWhenUsed="1"/>
+    <w:lsdException w:name="Outline List 3" w:semiHidden="1" w:unhideWhenUsed="1"/>
+    <w:lsdException w:name="Table Simple 1" w:semiHidden="1" w:unhideWhenUsed="1"/>
+    <w:lsdException w:name="Table Simple 2" w:semiHidden="1" w:unhideWhenUsed="1"/>
+    <w:lsdException w:name="Table Simple 3" w:semiHidden="1" w:unhideWhenUsed="1"/>
+    <w:lsdException w:name="Table Classic 1" w:semiHidden="1" w:unhideWhenUsed="1"/>
+    <w:lsdException w:name="Table Classic 2" w:semiHidden="1" w:unhideWhenUsed="1"/>
+    <w:lsdException w:name="Table Classic 3" w:semiHidden="1" w:unhideWhenUsed="1"/>
+    <w:lsdException w:name="Table Classic 4" w:semiHidden="1" w:unhideWhenUsed="1"/>
+    <w:lsdException w:name="Table Colorful 1" w:semiHidden="1" w:unhideWhenUsed="1"/>
+    <w:lsdException w:name="Table Colorful 2" w:semiHidden="1" w:unhideWhenUsed="1"/>
+    <w:lsdException w:name="Table Colorful 3" w:semiHidden="1" w:unhideWhenUsed="1"/>
+    <w:lsdException w:name="Table Columns 1" w:semiHidden="1" w:unhideWhenUsed="1"/>
+    <w:lsdException w:name="Table Columns 2" w:semiHidden="1" w:unhideWhenUsed="1"/>
+    <w:lsdException w:name="Table Columns 3" w:semiHidden="1" w:unhideWhenUsed="1"/>
+    <w:lsdException w:name="Table Columns 4" w:semiHidden="1" w:unhideWhenUsed="1"/>
+    <w:lsdException w:name="Table Columns 5" w:semiHidden="1" w:unhideWhenUsed="1"/>
+    <w:lsdException w:name="Table Grid 1" w:semiHidden="1" w:unhideWhenUsed="1"/>
+    <w:lsdException w:name="Table Grid 2" w:semiHidden="1" w:unhideWhenUsed="1"/>
+    <w:lsdException w:name="Table Grid 3" w:semiHidden="1" w:unhideWhenUsed="1"/>
+    <w:lsdException w:name="Table Grid 4" w:semiHidden="1" w:unhideWhenUsed="1"/>
+    <w:lsdException w:name="Table Grid 5" w:semiHidden="1" w:unhideWhenUsed="1"/>
+    <w:lsdException w:name="Table Grid 6" w:semiHidden="1" w:unhideWhenUsed="1"/>
+    <w:lsdException w:name="Table Grid 7" w:semiHidden="1" w:unhideWhenUsed="1"/>
+    <w:lsdException w:name="Table Grid 8" w:semiHidden="1" w:unhideWhenUsed="1"/>
+    <w:lsdException w:name="Table List 1" w:semiHidden="1" w:unhideWhenUsed="1"/>
+    <w:lsdException w:name="Table List 2" w:semiHidden="1" w:unhideWhenUsed="1"/>
+    <w:lsdException w:name="Table List 3" w:semiHidden="1" w:unhideWhenUsed="1"/>
+    <w:lsdException w:name="Table List 4" w:semiHidden="1" w:unhideWhenUsed="1"/>
+    <w:lsdException w:name="Table List 5" w:semiHidden="1" w:unhideWhenUsed="1"/>
+    <w:lsdException w:name="Table List 6" w:semiHidden="1" w:unhideWhenUsed="1"/>
+    <w:lsdException w:name="Table List 7" w:semiHidden="1" w:unhideWhenUsed="1"/>
+    <w:lsdException w:name="Table List 8" w:semiHidden="1" w:unhideWhenUsed="1"/>
+    <w:lsdException w:name="Table 3D effects 1" w:semiHidden="1" w:unhideWhenUsed="1"/>
+    <w:lsdException w:name="Table 3D effects 2" w:semiHidden="1" w:unhideWhenUsed="1"/>
+    <w:lsdException w:name="Table 3D effects 3" w:semiHidden="1" w:unhideWhenUsed="1"/>
+    <w:lsdException w:name="Table Contemporary" w:semiHidden="1" w:unhideWhenUsed="1"/>
+    <w:lsdException w:name="Table Elegant" w:semiHidden="1" w:unhideWhenUsed="1"/>
+    <w:lsdException w:name="Table Professional" w:semiHidden="1" w:unhideWhenUsed="1"/>
+    <w:lsdException w:name="Table Subtle 1" w:semiHidden="1" w:unhideWhenUsed="1"/>
+    <w:lsdException w:name="Table Subtle 2" w:semiHidden="1" w:unhideWhenUsed="1"/>
+    <w:lsdException w:name="Table Web 1" w:semiHidden="1" w:unhideWhenUsed="1"/>
+    <w:lsdException w:name="Table Web 2" w:semiHidden="1" w:unhideWhenUsed="1"/>
+    <w:lsdException w:name="Table Web 3" w:semiHidden="1" w:unhideWhenUsed="1"/>
+    <w:lsdException w:name="Balloon Text" w:semiHidden="1" w:unhideWhenUsed="1"/>
+    <w:lsdException w:name="Table Grid" w:uiPriority="39"/>
+    <w:lsdException w:name="Table Theme" w:semiHidden="1" w:unhideWhenUsed="1"/>
+    <w:lsdException w:name="Placeholder Text" w:semiHidden="1"/>
+    <w:lsdException w:name="No Spacing" w:uiPriority="1" w:qFormat="1"/>
+    <w:lsdException w:name="Light Shading" w:uiPriority="60"/>
+    <w:lsdException w:name="Light List" w:uiPriority="61"/>
+    <w:lsdException w:name="Light Grid" w:uiPriority="62"/>
+    <w:lsdException w:name="Medium Shading 1" w:uiPriority="63"/>
+    <w:lsdException w:name="Medium Shading 2" w:uiPriority="64"/>
+    <w:lsdException w:name="Medium List 1" w:uiPriority="65"/>
+    <w:lsdException w:name="Medium List 2" w:uiPriority="66"/>
+    <w:lsdException w:name="Medium Grid 1" w:uiPriority="67"/>
+    <w:lsdException w:name="Medium Grid 2" w:uiPriority="68"/>
+    <w:lsdException w:name="Medium Grid 3" w:uiPriority="69"/>
+    <w:lsdException w:name="Dark List" w:uiPriority="70"/>
+    <w:lsdException w:name="Colorful Shading" w:uiPriority="71"/>
+    <w:lsdException w:name="Colorful List" w:uiPriority="72"/>
+    <w:lsdException w:name="Colorful Grid" w:uiPriority="73"/>
+    <w:lsdException w:name="Light Shading Accent 1" w:uiPriority="60"/>
+    <w:lsdException w:name="Light List Accent 1" w:uiPriority="61"/>
+    <w:lsdException w:name="Light Grid Accent 1" w:uiPriority="62"/>
+    <w:lsdException w:name="Medium Shading 1 Accent 1" w:uiPriority="63"/>
+    <w:lsdException w:name="Medium Shading 2 Accent 1" w:uiPriority="64"/>
+    <w:lsdException w:name="Medium List 1 Accent 1" w:uiPriority="65"/>
+    <w:lsdException w:name="Revision" w:semiHidden="1"/>
+    <w:lsdException w:name="List Paragraph" w:uiPriority="34" w:qFormat="1"/>
+    <w:lsdException w:name="Quote" w:uiPriority="29" w:qFormat="1"/>
+    <w:lsdException w:name="Intense Quote" w:uiPriority="30" w:qFormat="1"/>
+    <w:lsdException w:name="Medium List 2 Accent 1" w:uiPriority="66"/>
+    <w:lsdException w:name="Medium Grid 1 Accent 1" w:uiPriority="67"/>
+    <w:lsdException w:name="Medium Grid 2 Accent 1" w:uiPriority="68"/>
+    <w:lsdException w:name="Medium Grid 3 Accent 1" w:uiPriority="69"/>
+    <w:lsdException w:name="Dark List Accent 1" w:uiPriority="70"/>
+    <w:lsdException w:name="Colorful Shading Accent 1" w:uiPriority="71"/>
+    <w:lsdException w:name="Colorful List Accent 1" w:uiPriority="72"/>
+    <w:lsdException w:name="Colorful Grid Accent 1" w:uiPriority="73"/>
+    <w:lsdException w:name="Light Shading Accent 2" w:uiPriority="60"/>
+    <w:lsdException w:name="Light List Accent 2" w:uiPriority="61"/>
+    <w:lsdException w:name="Light Grid Accent 2" w:uiPriority="62"/>
+    <w:lsdException w:name="Medium Shading 1 Accent 2" w:uiPriority="63"/>
+    <w:lsdException w:name="Medium Shading 2 Accent 2" w:uiPriority="64"/>
+    <w:lsdException w:name="Medium List 1 Accent 2" w:uiPriority="65"/>
+    <w:lsdException w:name="Medium List 2 Accent 2" w:uiPriority="66"/>
+    <w:lsdException w:name="Medium Grid 1 Accent 2" w:uiPriority="67"/>
+    <w:lsdException w:name="Medium Grid 2 Accent 2" w:uiPriority="68"/>
+    <w:lsdException w:name="Medium Grid 3 Accent 2" w:uiPriority="69"/>
+    <w:lsdException w:name="Dark List Accent 2" w:uiPriority="70"/>
+    <w:lsdException w:name="Colorful Shading Accent 2" w:uiPriority="71"/>
+    <w:lsdException w:name="Colorful List Accent 2" w:uiPriority="72"/>
+    <w:lsdException w:name="Colorful Grid Accent 2" w:uiPriority="73"/>
+    <w:lsdException w:name="Light Shading Accent 3" w:uiPriority="60"/>
+    <w:lsdException w:name="Light List Accent 3" w:uiPriority="61"/>
+    <w:lsdException w:name="Light Grid Accent 3" w:uiPriority="62"/>
+    <w:lsdException w:name="Medium Shading 1 Accent 3" w:uiPriority="63"/>
+    <w:lsdException w:name="Medium Shading 2 Accent 3" w:uiPriority="64"/>
+    <w:lsdException w:name="Medium List 1 Accent 3" w:uiPriority="65"/>
+    <w:lsdException w:name="Medium List 2 Accent 3" w:uiPriority="66"/>
+    <w:lsdException w:name="Medium Grid 1 Accent 3" w:uiPriority="67"/>
+    <w:lsdException w:name="Medium Grid 2 Accent 3" w:uiPriority="68"/>
+    <w:lsdException w:name="Medium Grid 3 Accent 3" w:uiPriority="69"/>
+    <w:lsdException w:name="Dark List Accent 3" w:uiPriority="70"/>
+    <w:lsdException w:name="Colorful Shading Accent 3" w:uiPriority="71"/>
+    <w:lsdException w:name="Colorful List Accent 3" w:uiPriority="72"/>
+    <w:lsdException w:name="Colorful Grid Accent 3" w:uiPriority="73"/>
+    <w:lsdException w:name="Light Shading Accent 4" w:uiPriority="60"/>
+    <w:lsdException w:name="Light List Accent 4" w:uiPriority="61"/>
+    <w:lsdException w:name="Light Grid Accent 4" w:uiPriority="62"/>
+    <w:lsdException w:name="Medium Shading 1 Accent 4" w:uiPriority="63"/>
+    <w:lsdException w:name="Medium Shading 2 Accent 4" w:uiPriority="64"/>
+    <w:lsdException w:name="Medium List 1 Accent 4" w:uiPriority="65"/>
+    <w:lsdException w:name="Medium List 2 Accent 4" w:uiPriority="66"/>
+    <w:lsdException w:name="Medium Grid 1 Accent 4" w:uiPriority="67"/>
+    <w:lsdException w:name="Medium Grid 2 Accent 4" w:uiPriority="68"/>
+    <w:lsdException w:name="Medium Grid 3 Accent 4" w:uiPriority="69"/>
+    <w:lsdException w:name="Dark List Accent 4" w:uiPriority="70"/>
+    <w:lsdException w:name="Colorful Shading Accent 4" w:uiPriority="71"/>
+    <w:lsdException w:name="Colorful List Accent 4" w:uiPriority="72"/>
+    <w:lsdException w:name="Colorful Grid Accent 4" w:uiPriority="73"/>
+    <w:lsdException w:name="Light Shading Accent 5" w:uiPriority="60"/>
+    <w:lsdException w:name="Light List Accent 5" w:uiPriority="61"/>
+    <w:lsdException w:name="Light Grid Accent 5" w:uiPriority="62"/>
+    <w:lsdException w:name="Medium Shading 1 Accent 5" w:uiPriority="63"/>
+    <w:lsdException w:name="Medium Shading 2 Accent 5" w:uiPriority="64"/>
+    <w:lsdException w:name="Medium List 1 Accent 5" w:uiPriority="65"/>
+    <w:lsdException w:name="Medium List 2 Accent 5" w:uiPriority="66"/>
+    <w:lsdException w:name="Medium Grid 1 Accent 5" w:uiPriority="67"/>
+    <w:lsdException w:name="Medium Grid 2 Accent 5" w:uiPriority="68"/>
+    <w:lsdException w:name="Medium Grid 3 Accent 5" w:uiPriority="69"/>
+    <w:lsdException w:name="Dark List Accent 5" w:uiPriority="70"/>
+    <w:lsdException w:name="Colorful Shading Accent 5" w:uiPriority="71"/>
+    <w:lsdException w:name="Colorful List Accent 5" w:uiPriority="72"/>
+    <w:lsdException w:name="Colorful Grid Accent 5" w:uiPriority="73"/>
+    <w:lsdException w:name="Light Shading Accent 6" w:uiPriority="60"/>
+    <w:lsdException w:name="Light List Accent 6" w:uiPriority="61"/>
+    <w:lsdException w:name="Light Grid Accent 6" w:uiPriority="62"/>
+    <w:lsdException w:name="Medium Shading 1 Accent 6" w:uiPriority="63"/>
+    <w:lsdException w:name="Medium Shading 2 Accent 6" w:uiPriority="64"/>
+    <w:lsdException w:name="Medium List 1 Accent 6" w:uiPriority="65"/>
+    <w:lsdException w:name="Medium List 2 Accent 6" w:uiPriority="66"/>
+    <w:lsdException w:name="Medium Grid 1 Accent 6" w:uiPriority="67"/>
+    <w:lsdException w:name="Medium Grid 2 Accent 6" w:uiPriority="68"/>
+    <w:lsdException w:name="Medium Grid 3 Accent 6" w:uiPriority="69"/>
+    <w:lsdException w:name="Dark List Accent 6" w:uiPriority="70"/>
+    <w:lsdException w:name="Colorful Shading Accent 6" w:uiPriority="71"/>
+    <w:lsdException w:name="Colorful List Accent 6" w:uiPriority="72"/>
+    <w:lsdException w:name="Colorful Grid Accent 6" w:uiPriority="73"/>
+    <w:lsdException w:name="Subtle Emphasis" w:uiPriority="19" w:qFormat="1"/>
+    <w:lsdException w:name="Intense Emphasis" w:uiPriority="21" w:qFormat="1"/>
+    <w:lsdException w:name="Subtle Reference" w:uiPriority="31" w:qFormat="1"/>
+    <w:lsdException w:name="Intense Reference" w:uiPriority="32" w:qFormat="1"/>
+    <w:lsdException w:name="Book Title" w:uiPriority="33" w:qFormat="1"/>
+    <w:lsdException w:name="Bibliography" w:semiHidden="1" w:uiPriority="37" w:unhideWhenUsed="1"/>
+    <w:lsdException w:name="TOC Heading" w:semiHidden="1" w:uiPriority="39" w:unhideWhenUsed="1" w:qFormat="1"/>
+    <w:lsdException w:name="Plain Table 1" w:uiPriority="41"/>
+    <w:lsdException w:name="Plain Table 2" w:uiPriority="42"/>
+    <w:lsdException w:name="Plain Table 3" w:uiPriority="43"/>
+    <w:lsdException w:name="Plain Table 4" w:uiPriority="44"/>
+    <w:lsdException w:name="Plain Table 5" w:uiPriority="45"/>
+    <w:lsdException w:name="Grid Table Light" w:uiPriority="40"/>
+    <w:lsdException w:name="Grid Table 1 Light" w:uiPriority="46"/>
+    <w:lsdException w:name="Grid Table 2" w:uiPriority="47"/>
+    <w:lsdException w:name="Grid Table 3" w:uiPriority="48"/>
+    <w:lsdException w:name="Grid Table 4" w:uiPriority="49"/>
+    <w:lsdException w:name="Grid Table 5 Dark" w:uiPriority="50"/>
+    <w:lsdException w:name="Grid Table 6 Colorful" w:uiPriority="51"/>
+    <w:lsdException w:name="Grid Table 7 Colorful" w:uiPriority="52"/>
+    <w:lsdException w:name="Grid Table 1 Light Accent 1" w:uiPriority="46"/>
+    <w:lsdException w:name="Grid Table 2 Accent 1" w:uiPriority="47"/>
+    <w:lsdException w:name="Grid Table 3 Accent 1" w:uiPriority="48"/>
+    <w:lsdException w:name="Grid Table 4 Accent 1" w:uiPriority="49"/>
+    <w:lsdException w:name="Grid Table 5 Dark Accent 1" w:uiPriority="50"/>
+    <w:lsdException w:name="Grid Table 6 Colorful Accent 1" w:uiPriority="51"/>
+    <w:lsdException w:name="Grid Table 7 Colorful Accent 1" w:uiPriority="52"/>
+    <w:lsdException w:name="Grid Table 1 Light Accent 2" w:uiPriority="46"/>
+    <w:lsdException w:name="Grid Table 2 Accent 2" w:uiPriority="47"/>
+    <w:lsdException w:name="Grid Table 3 Accent 2" w:uiPriority="48"/>
+    <w:lsdException w:name="Grid Table 4 Accent 2" w:uiPriority="49"/>
+    <w:lsdException w:name="Grid Table 5 Dark Accent 2" w:uiPriority="50"/>
+    <w:lsdException w:name="Grid Table 6 Colorful Accent 2" w:uiPriority="51"/>
+    <w:lsdException w:name="Grid Table 7 Colorful Accent 2" w:uiPriority="52"/>
+    <w:lsdException w:name="Grid Table 1 Light Accent 3" w:uiPriority="46"/>
+    <w:lsdException w:name="Grid Table 2 Accent 3" w:uiPriority="47"/>
+    <w:lsdException w:name="Grid Table 3 Accent 3" w:uiPriority="48"/>
+    <w:lsdException w:name="Grid Table 4 Accent 3" w:uiPriority="49"/>
+    <w:lsdException w:name="Grid Table 5 Dark Accent 3" w:uiPriority="50"/>
+    <w:lsdException w:name="Grid Table 6 Colorful Accent 3" w:uiPriority="51"/>
+    <w:lsdException w:name="Grid Table 7 Colorful Accent 3" w:uiPriority="52"/>
+    <w:lsdException w:name="Grid Table 1 Light Accent 4" w:uiPriority="46"/>
+    <w:lsdException w:name="Grid Table 2 Accent 4" w:uiPriority="47"/>
+    <w:lsdException w:name="Grid Table 3 Accent 4" w:uiPriority="48"/>
+    <w:lsdException w:name="Grid Table 4 Accent 4" w:uiPriority="49"/>
+    <w:lsdException w:name="Grid Table 5 Dark Accent 4" w:uiPriority="50"/>
+    <w:lsdException w:name="Grid Table 6 Colorful Accent 4" w:uiPriority="51"/>
+    <w:lsdException w:name="Grid Table 7 Colorful Accent 4" w:uiPriority="52"/>
+    <w:lsdException w:name="Grid Table 1 Light Accent 5" w:uiPriority="46"/>
+    <w:lsdException w:name="Grid Table 2 Accent 5" w:uiPriority="47"/>
+    <w:lsdException w:name="Grid Table 3 Accent 5" w:uiPriority="48"/>
+    <w:lsdException w:name="Grid Table 4 Accent 5" w:uiPriority="49"/>
+    <w:lsdException w:name="Grid Table 5 Dark Accent 5" w:uiPriority="50"/>
+    <w:lsdException w:name="Grid Table 6 Colorful Accent 5" w:uiPriority="51"/>
+    <w:lsdException w:name="Grid Table 7 Colorful Accent 5" w:uiPriority="52"/>
+    <w:lsdException w:name="Grid Table 1 Light Accent 6" w:uiPriority="46"/>
+    <w:lsdException w:name="Grid Table 2 Accent 6" w:uiPriority="47"/>
+    <w:lsdException w:name="Grid Table 3 Accent 6" w:uiPriority="48"/>
+    <w:lsdException w:name="Grid Table 4 Accent 6" w:uiPriority="49"/>
+    <w:lsdException w:name="Grid Table 5 Dark Accent 6" w:uiPriority="50"/>
+    <w:lsdException w:name="Grid Table 6 Colorful Accent 6" w:uiPriority="51"/>
+    <w:lsdException w:name="Grid Table 7 Colorful Accent 6" w:uiPriority="52"/>
+    <w:lsdException w:name="List Table 1 Light" w:uiPriority="46"/>
+    <w:lsdException w:name="List Table 2" w:uiPriority="47"/>
+    <w:lsdException w:name="List Table 3" w:uiPriority="48"/>
+    <w:lsdException w:name="List Table 4" w:uiPriority="49"/>
+    <w:lsdException w:name="List Table 5 Dark" w:uiPriority="50"/>
+    <w:lsdException w:name="List Table 6 Colorful" w:uiPriority="51"/>
+    <w:lsdException w:name="List Table 7 Colorful" w:uiPriority="52"/>
+    <w:lsdException w:name="List Table 1 Light Accent 1" w:uiPriority="46"/>
+    <w:lsdException w:name="List Table 2 Accent 1" w:uiPriority="47"/>
+    <w:lsdException w:name="List Table 3 Accent 1" w:uiPriority="48"/>
+    <w:lsdException w:name="List Table 4 Accent 1" w:uiPriority="49"/>
+    <w:lsdException w:name="List Table 5 Dark Accent 1" w:uiPriority="50"/>
+    <w:lsdException w:name="List Table 6 Colorful Accent 1" w:uiPriority="51"/>
+    <w:lsdException w:name="List Table 7 Colorful Accent 1" w:uiPriority="52"/>
+    <w:lsdException w:name="List Table 1 Light Accent 2" w:uiPriority="46"/>
+    <w:lsdException w:name="List Table 2 Accent 2" w:uiPriority="47"/>
+    <w:lsdException w:name="List Table 3 Accent 2" w:uiPriority="48"/>
+    <w:lsdException w:name="List Table 4 Accent 2" w:uiPriority="49"/>
+    <w:lsdException w:name="List Table 5 Dark Accent 2" w:uiPriority="50"/>
+    <w:lsdException w:name="List Table 6 Colorful Accent 2" w:uiPriority="51"/>
+    <w:lsdException w:name="List Table 7 Colorful Accent 2" w:uiPriority="52"/>
+    <w:lsdException w:name="List Table 1 Light Accent 3" w:uiPriority="46"/>
+    <w:lsdException w:name="List Table 2 Accent 3" w:uiPriority="47"/>
+    <w:lsdException w:name="List Table 3 Accent 3" w:uiPriority="48"/>
+    <w:lsdException w:name="List Table 4 Accent 3" w:uiPriority="49"/>
+    <w:lsdException w:name="List Table 5 Dark Accent 3" w:uiPriority="50"/>
+    <w:lsdException w:name="List Table 6 Colorful Accent 3" w:uiPriority="51"/>
+    <w:lsdException w:name="List Table 7 Colorful Accent 3" w:uiPriority="52"/>
+    <w:lsdException w:name="List Table 1 Light Accent 4" w:uiPriority="46"/>
+    <w:lsdException w:name="List Table 2 Accent 4" w:uiPriority="47"/>
+    <w:lsdException w:name="List Table 3 Accent 4" w:uiPriority="48"/>
+    <w:lsdException w:name="List Table 4 Accent 4" w:uiPriority="49"/>
+    <w:lsdException w:name="List Table 5 Dark Accent 4" w:uiPriority="50"/>
+    <w:lsdException w:name="List Table 6 Colorful Accent 4" w:uiPriority="51"/>
+    <w:lsdException w:name="List Table 7 Colorful Accent 4" w:uiPriority="52"/>
+    <w:lsdException w:name="List Table 1 Light Accent 5" w:uiPriority="46"/>
+    <w:lsdException w:name="List Table 2 Accent 5" w:uiPriority="47"/>
+    <w:lsdException w:name="List Table 3 Accent 5" w:uiPriority="48"/>
+    <w:lsdException w:name="List Table 4 Accent 5" w:uiPriority="49"/>
+    <w:lsdException w:name="List Table 5 Dark Accent 5" w:uiPriority="50"/>
+    <w:lsdException w:name="List Table 6 Colorful Accent 5" w:uiPriority="51"/>
+    <w:lsdException w:name="List Table 7 Colorful Accent 5" w:uiPriority="52"/>
+    <w:lsdException w:name="List Table 1 Light Accent 6" w:uiPriority="46"/>
+    <w:lsdException w:name="List Table 2 Accent 6" w:uiPriority="47"/>
+    <w:lsdException w:name="List Table 3 Accent 6" w:uiPriority="48"/>
+    <w:lsdException w:name="List Table 4 Accent 6" w:uiPriority="49"/>
+    <w:lsdException w:name="List Table 5 Dark Accent 6" w:uiPriority="50"/>
+    <w:lsdException w:name="List Table 6 Colorful Accent 6" w:uiPriority="51"/>
+    <w:lsdException w:name="List Table 7 Colorful Accent 6" w:uiPriority="52"/>
+    <w:lsdException w:name="Mention" w:semiHidden="1" w:unhideWhenUsed="1"/>
+    <w:lsdException w:name="Smart Hyperlink" w:semiHidden="1" w:unhideWhenUsed="1"/>
+    <w:lsdException w:name="Hashtag" w:semiHidden="1" w:unhideWhenUsed="1"/>
+    <w:lsdException w:name="Unresolved Mention" w:semiHidden="1" w:unhideWhenUsed="1"/>
+    <w:lsdException w:name="Smart Link" w:semiHidden="1" w:unhideWhenUsed="1"/>
+  </w:latentStyles>
+  <w:style w:type="paragraph" w:default="1" w:styleId="Normal">
+    <w:name w:val="Normal"/>
+    <w:qFormat/>
   </w:style>
   <w:style w:type="paragraph" w:styleId="Heading1">
     <w:name w:val="heading 1"/>
     <w:basedOn w:val="Normal"/>
     <w:next w:val="Normal"/>
+    <w:uiPriority w:val="9"/>
+    <w:qFormat/>
     <w:pPr>
-      <w:keepNext w:val="1"/>
-      <w:keepLines w:val="1"/>
-      <w:spacing w:after="120" w:before="400" w:lineRule="auto"/>
+      <w:keepNext/>
+      <w:keepLines/>
+      <w:spacing w:before="400" w:after="120"/>
+      <w:outlineLvl w:val="0"/>
     </w:pPr>
     <w:rPr>
       <w:sz w:val="40"/>
@@ -1431,13 +1973,17 @@
     <w:name w:val="heading 2"/>
     <w:basedOn w:val="Normal"/>
     <w:next w:val="Normal"/>
+    <w:uiPriority w:val="9"/>
+    <w:semiHidden/>
+    <w:unhideWhenUsed/>
+    <w:qFormat/>
     <w:pPr>
-      <w:keepNext w:val="1"/>
-      <w:keepLines w:val="1"/>
-      <w:spacing w:after="120" w:before="360" w:lineRule="auto"/>
+      <w:keepNext/>
+      <w:keepLines/>
+      <w:spacing w:before="360" w:after="120"/>
+      <w:outlineLvl w:val="1"/>
     </w:pPr>
     <w:rPr>
-      <w:b w:val="0"/>
       <w:sz w:val="32"/>
       <w:szCs w:val="32"/>
     </w:rPr>
@@ -1446,13 +1992,17 @@
     <w:name w:val="heading 3"/>
     <w:basedOn w:val="Normal"/>
     <w:next w:val="Normal"/>
+    <w:uiPriority w:val="9"/>
+    <w:semiHidden/>
+    <w:unhideWhenUsed/>
+    <w:qFormat/>
     <w:pPr>
-      <w:keepNext w:val="1"/>
-      <w:keepLines w:val="1"/>
-      <w:spacing w:after="80" w:before="320" w:lineRule="auto"/>
+      <w:keepNext/>
+      <w:keepLines/>
+      <w:spacing w:before="320" w:after="80"/>
+      <w:outlineLvl w:val="2"/>
     </w:pPr>
     <w:rPr>
-      <w:b w:val="0"/>
       <w:color w:val="434343"/>
       <w:sz w:val="28"/>
       <w:szCs w:val="28"/>
@@ -1462,10 +2012,15 @@
     <w:name w:val="heading 4"/>
     <w:basedOn w:val="Normal"/>
     <w:next w:val="Normal"/>
+    <w:uiPriority w:val="9"/>
+    <w:semiHidden/>
+    <w:unhideWhenUsed/>
+    <w:qFormat/>
     <w:pPr>
-      <w:keepNext w:val="1"/>
-      <w:keepLines w:val="1"/>
-      <w:spacing w:after="80" w:before="280" w:lineRule="auto"/>
+      <w:keepNext/>
+      <w:keepLines/>
+      <w:spacing w:before="280" w:after="80"/>
+      <w:outlineLvl w:val="3"/>
     </w:pPr>
     <w:rPr>
       <w:color w:val="666666"/>
@@ -1477,41 +2032,76 @@
     <w:name w:val="heading 5"/>
     <w:basedOn w:val="Normal"/>
     <w:next w:val="Normal"/>
+    <w:uiPriority w:val="9"/>
+    <w:semiHidden/>
+    <w:unhideWhenUsed/>
+    <w:qFormat/>
     <w:pPr>
-      <w:keepNext w:val="1"/>
-      <w:keepLines w:val="1"/>
-      <w:spacing w:after="80" w:before="240" w:lineRule="auto"/>
+      <w:keepNext/>
+      <w:keepLines/>
+      <w:spacing w:before="240" w:after="80"/>
+      <w:outlineLvl w:val="4"/>
     </w:pPr>
     <w:rPr>
       <w:color w:val="666666"/>
-      <w:sz w:val="22"/>
-      <w:szCs w:val="22"/>
     </w:rPr>
   </w:style>
   <w:style w:type="paragraph" w:styleId="Heading6">
     <w:name w:val="heading 6"/>
     <w:basedOn w:val="Normal"/>
     <w:next w:val="Normal"/>
+    <w:uiPriority w:val="9"/>
+    <w:semiHidden/>
+    <w:unhideWhenUsed/>
+    <w:qFormat/>
     <w:pPr>
-      <w:keepNext w:val="1"/>
-      <w:keepLines w:val="1"/>
-      <w:spacing w:after="80" w:before="240" w:lineRule="auto"/>
+      <w:keepNext/>
+      <w:keepLines/>
+      <w:spacing w:before="240" w:after="80"/>
+      <w:outlineLvl w:val="5"/>
     </w:pPr>
     <w:rPr>
-      <w:i w:val="1"/>
+      <w:i/>
       <w:color w:val="666666"/>
-      <w:sz w:val="22"/>
-      <w:szCs w:val="22"/>
     </w:rPr>
+  </w:style>
+  <w:style w:type="character" w:default="1" w:styleId="DefaultParagraphFont">
+    <w:name w:val="Default Paragraph Font"/>
+    <w:uiPriority w:val="1"/>
+    <w:semiHidden/>
+    <w:unhideWhenUsed/>
+  </w:style>
+  <w:style w:type="table" w:default="1" w:styleId="TableNormal">
+    <w:name w:val="Normal Table"/>
+    <w:uiPriority w:val="99"/>
+    <w:semiHidden/>
+    <w:unhideWhenUsed/>
+    <w:tblPr>
+      <w:tblInd w:w="0" w:type="dxa"/>
+      <w:tblCellMar>
+        <w:top w:w="0" w:type="dxa"/>
+        <w:left w:w="108" w:type="dxa"/>
+        <w:bottom w:w="0" w:type="dxa"/>
+        <w:right w:w="108" w:type="dxa"/>
+      </w:tblCellMar>
+    </w:tblPr>
+  </w:style>
+  <w:style w:type="numbering" w:default="1" w:styleId="NoList">
+    <w:name w:val="No List"/>
+    <w:uiPriority w:val="99"/>
+    <w:semiHidden/>
+    <w:unhideWhenUsed/>
   </w:style>
   <w:style w:type="paragraph" w:styleId="Title">
     <w:name w:val="Title"/>
     <w:basedOn w:val="Normal"/>
     <w:next w:val="Normal"/>
+    <w:uiPriority w:val="10"/>
+    <w:qFormat/>
     <w:pPr>
-      <w:keepNext w:val="1"/>
-      <w:keepLines w:val="1"/>
-      <w:spacing w:after="60" w:before="0" w:lineRule="auto"/>
+      <w:keepNext/>
+      <w:keepLines/>
+      <w:spacing w:after="60"/>
     </w:pPr>
     <w:rPr>
       <w:sz w:val="52"/>
@@ -1522,14 +2112,14 @@
     <w:name w:val="Subtitle"/>
     <w:basedOn w:val="Normal"/>
     <w:next w:val="Normal"/>
+    <w:uiPriority w:val="11"/>
+    <w:qFormat/>
     <w:pPr>
-      <w:keepNext w:val="1"/>
-      <w:keepLines w:val="1"/>
-      <w:spacing w:after="320" w:before="0" w:lineRule="auto"/>
+      <w:keepNext/>
+      <w:keepLines/>
+      <w:spacing w:after="320"/>
     </w:pPr>
     <w:rPr>
-      <w:rFonts w:ascii="Arial" w:cs="Arial" w:eastAsia="Arial" w:hAnsi="Arial"/>
-      <w:i w:val="0"/>
       <w:color w:val="666666"/>
       <w:sz w:val="30"/>
       <w:szCs w:val="30"/>

</xml_diff>

<commit_message>
add Late Night notice to DNA week 5
</commit_message>
<xml_diff>
--- a/FutureGroupGuides/Originals/DNA Week 5 - We Elevate Those Around Us.docx
+++ b/FutureGroupGuides/Originals/DNA Week 5 - We Elevate Those Around Us.docx
@@ -61,8 +61,6 @@
           <w:szCs w:val="20"/>
         </w:rPr>
       </w:pPr>
-      <w:bookmarkStart w:id="0" w:name="_GoBack"/>
-      <w:bookmarkEnd w:id="0"/>
     </w:p>
     <w:p>
       <w:pPr>
@@ -681,6 +679,25 @@
           <w:ilvl w:val="0"/>
           <w:numId w:val="2"/>
         </w:numPr>
+        <w:rPr>
+          <w:sz w:val="20"/>
+          <w:szCs w:val="20"/>
+        </w:rPr>
+      </w:pPr>
+      <w:r>
+        <w:rPr>
+          <w:sz w:val="20"/>
+          <w:szCs w:val="20"/>
+        </w:rPr>
+        <w:t>After prayer, remind them of THE WEEKEND and any upcoming group events!</w:t>
+      </w:r>
+    </w:p>
+    <w:p>
+      <w:pPr>
+        <w:numPr>
+          <w:ilvl w:val="0"/>
+          <w:numId w:val="2"/>
+        </w:numPr>
         <w:spacing w:after="240"/>
         <w:rPr>
           <w:sz w:val="20"/>
@@ -692,13 +709,68 @@
           <w:sz w:val="20"/>
           <w:szCs w:val="20"/>
         </w:rPr>
-        <w:t xml:space="preserve">After prayer, remind them of THE WEEKEND and any upcoming group events! </w:t>
-      </w:r>
-    </w:p>
-    <w:p/>
+        <w:t xml:space="preserve">As a group, who are a few people you could invite to come to </w:t>
+      </w:r>
+      <w:proofErr w:type="spellStart"/>
+      <w:r>
+        <w:rPr>
+          <w:sz w:val="20"/>
+          <w:szCs w:val="20"/>
+        </w:rPr>
+        <w:t>fpStudents</w:t>
+      </w:r>
+      <w:proofErr w:type="spellEnd"/>
+      <w:r>
+        <w:rPr>
+          <w:sz w:val="20"/>
+          <w:szCs w:val="20"/>
+        </w:rPr>
+        <w:t>? Our goal is for each group to invite at least one person to students this week.</w:t>
+      </w:r>
+    </w:p>
+    <w:p>
+      <w:pPr>
+        <w:spacing w:after="240"/>
+        <w:rPr>
+          <w:b/>
+          <w:bCs/>
+          <w:color w:val="FF0000"/>
+          <w:sz w:val="20"/>
+          <w:szCs w:val="20"/>
+        </w:rPr>
+      </w:pPr>
+      <w:r>
+        <w:rPr>
+          <w:b/>
+          <w:bCs/>
+          <w:color w:val="FF0000"/>
+          <w:sz w:val="20"/>
+          <w:szCs w:val="20"/>
+        </w:rPr>
+        <w:t>Special Announcement for High School Students ONLY</w:t>
+      </w:r>
+    </w:p>
+    <w:p>
+      <w:pPr>
+        <w:spacing w:after="240"/>
+        <w:rPr>
+          <w:sz w:val="20"/>
+          <w:szCs w:val="20"/>
+        </w:rPr>
+      </w:pPr>
+      <w:r>
+        <w:rPr>
+          <w:sz w:val="20"/>
+          <w:szCs w:val="20"/>
+        </w:rPr>
+        <w:t>Late Night is TONIGHT! Late Night is a time of extended worship for high school students only. Come be refreshed and spend extra time with God in the Chapel at 9:00 pm after group.</w:t>
+      </w:r>
+      <w:bookmarkStart w:id="0" w:name="_GoBack"/>
+      <w:bookmarkEnd w:id="0"/>
+    </w:p>
     <w:sectPr>
       <w:pgSz w:w="12240" w:h="15840"/>
-      <w:pgMar w:top="1080" w:right="1080" w:bottom="1080" w:left="1080" w:header="720" w:footer="720" w:gutter="0"/>
+      <w:pgMar w:top="720" w:right="720" w:bottom="720" w:left="720" w:header="720" w:footer="720" w:gutter="0"/>
       <w:pgNumType w:start="1"/>
       <w:cols w:space="720"/>
       <w:docGrid w:linePitch="299"/>
@@ -2096,6 +2168,17 @@
       <w:szCs w:val="30"/>
     </w:rPr>
   </w:style>
+  <w:style w:type="paragraph" w:styleId="ListParagraph">
+    <w:name w:val="List Paragraph"/>
+    <w:basedOn w:val="Normal"/>
+    <w:uiPriority w:val="34"/>
+    <w:qFormat/>
+    <w:rsid w:val="00F61BF1"/>
+    <w:pPr>
+      <w:ind w:left="720"/>
+      <w:contextualSpacing/>
+    </w:pPr>
+  </w:style>
 </w:styles>
 </file>
 

</xml_diff>